<commit_message>
Wrote registration and login activity sceleton, updated documentation and did few layout fixes
</commit_message>
<xml_diff>
--- a/dokumentacija/air  teamup arhitektura.docx
+++ b/dokumentacija/air  teamup arhitektura.docx
@@ -93,6 +93,56 @@
         <w:pStyle w:val="Normal"/>
         <w:numPr>
           <w:ilvl w:val="0"/>
+          <w:numId w:val="3"/>
+        </w:numPr>
+        <w:spacing w:lineRule="auto" w:line="360"/>
+        <w:jc w:val="both"/>
+        <w:rPr/>
+      </w:pPr>
+      <w:r>
+        <w:rPr/>
+        <w:t>Baza podataka</w:t>
+      </w:r>
+    </w:p>
+    <w:p>
+      <w:pPr>
+        <w:pStyle w:val="Normal"/>
+        <w:spacing w:lineRule="auto" w:line="360"/>
+        <w:jc w:val="both"/>
+        <w:rPr/>
+      </w:pPr>
+      <w:r>
+        <w:rPr/>
+      </w:r>
+    </w:p>
+    <w:p>
+      <w:pPr>
+        <w:pStyle w:val="Normal"/>
+        <w:spacing w:lineRule="auto" w:line="360"/>
+        <w:jc w:val="both"/>
+        <w:rPr/>
+      </w:pPr>
+      <w:r>
+        <w:rPr/>
+        <w:t>// TODO: ERA i objašnjenje modela</w:t>
+      </w:r>
+    </w:p>
+    <w:p>
+      <w:pPr>
+        <w:pStyle w:val="Normal"/>
+        <w:spacing w:lineRule="auto" w:line="360"/>
+        <w:jc w:val="both"/>
+        <w:rPr/>
+      </w:pPr>
+      <w:r>
+        <w:rPr/>
+      </w:r>
+    </w:p>
+    <w:p>
+      <w:pPr>
+        <w:pStyle w:val="Normal"/>
+        <w:numPr>
+          <w:ilvl w:val="0"/>
           <w:numId w:val="2"/>
         </w:numPr>
         <w:spacing w:lineRule="auto" w:line="360"/>
@@ -126,6 +176,38 @@
         <w:rPr/>
         <w:tab/>
         <w:t xml:space="preserve">Web servis leži na poslužitelju te se pokreće kao samostalna aplikacija. Prilikom pokretanja web servisa aplikacija podiže svoj interni (ugrađeni) web poslužitelj putem kojeg prima pozive od klijenta te vraća odgovore. Ugrađeni web poslužitelj pokreće se tako da radi paralelno sa web poslužiteljem na kojem je smješten osluškivajući port 8080. </w:t>
+      </w:r>
+    </w:p>
+    <w:p>
+      <w:pPr>
+        <w:pStyle w:val="Normal"/>
+        <w:spacing w:lineRule="auto" w:line="360"/>
+        <w:jc w:val="both"/>
+        <w:rPr/>
+      </w:pPr>
+      <w:r>
+        <w:rPr/>
+        <w:tab/>
+      </w:r>
+      <w:r>
+        <w:rPr/>
+        <w:t>Kako bismo mogli shvatiti logiku web servisa potrebno je prethodno pojasniti klase koje su napravljene pomoću kojih će klijent komunicirati sa web servisom. U nastavku se nalazi dijagram klasa koji je implementiran unutar klijentske aplikacije.</w:t>
+      </w:r>
+    </w:p>
+    <w:p>
+      <w:pPr>
+        <w:pStyle w:val="Normal"/>
+        <w:spacing w:lineRule="auto" w:line="360"/>
+        <w:jc w:val="both"/>
+        <w:rPr/>
+      </w:pPr>
+      <w:r>
+        <w:rPr/>
+        <w:t xml:space="preserve">// </w:t>
+      </w:r>
+      <w:r>
+        <w:rPr/>
+        <w:t>TODO: dijagram klasa</w:t>
       </w:r>
     </w:p>
     <w:p>
@@ -150,7 +232,11 @@
       </w:hyperlink>
       <w:r>
         <w:rPr/>
-        <w:t xml:space="preserve"> te HTTP metodu POST gdje će u tijelu zahtjeva biti Person objekt popunjen podacima i iskazan u JSON formatu.</w:t>
+        <w:t xml:space="preserve"> te HTTP metodu POST gdje će u tijelu zahtjeva biti Person objekt popunjen podacima i iskazan u JSON formatu. </w:t>
+      </w:r>
+      <w:r>
+        <w:rPr/>
+        <w:t>Detaljnija specifikacija web servisa opisana je u tablici u nastavku.</w:t>
       </w:r>
     </w:p>
     <w:p>
@@ -167,28 +253,28 @@
     <w:tbl>
       <w:tblPr>
         <w:jc w:val="left"/>
-        <w:tblInd w:w="55" w:type="dxa"/>
+        <w:tblInd w:w="53" w:type="dxa"/>
         <w:tblBorders>
-          <w:top w:val="single" w:sz="2" w:space="0" w:color="000000"/>
-          <w:left w:val="single" w:sz="2" w:space="0" w:color="000000"/>
-          <w:bottom w:val="single" w:sz="2" w:space="0" w:color="000000"/>
-          <w:insideH w:val="single" w:sz="2" w:space="0" w:color="000000"/>
+          <w:top w:val="single" w:sz="2" w:space="0" w:color="000001"/>
+          <w:left w:val="single" w:sz="2" w:space="0" w:color="000001"/>
+          <w:bottom w:val="single" w:sz="2" w:space="0" w:color="000001"/>
+          <w:insideH w:val="single" w:sz="2" w:space="0" w:color="000001"/>
           <w:right w:val="nil"/>
           <w:insideV w:val="nil"/>
         </w:tblBorders>
         <w:tblCellMar>
           <w:top w:w="55" w:type="dxa"/>
-          <w:left w:w="54" w:type="dxa"/>
+          <w:left w:w="51" w:type="dxa"/>
           <w:bottom w:w="55" w:type="dxa"/>
           <w:right w:w="55" w:type="dxa"/>
         </w:tblCellMar>
       </w:tblPr>
       <w:tblGrid>
-        <w:gridCol w:w="990"/>
+        <w:gridCol w:w="989"/>
         <w:gridCol w:w="2865"/>
-        <w:gridCol w:w="1927"/>
-        <w:gridCol w:w="1508"/>
-        <w:gridCol w:w="2355"/>
+        <w:gridCol w:w="1926"/>
+        <w:gridCol w:w="1507"/>
+        <w:gridCol w:w="2358"/>
       </w:tblGrid>
       <w:tr>
         <w:trPr>
@@ -196,18 +282,18 @@
         </w:trPr>
         <w:tc>
           <w:tcPr>
-            <w:tcW w:w="990" w:type="dxa"/>
-            <w:tcBorders>
-              <w:top w:val="single" w:sz="2" w:space="0" w:color="000000"/>
-              <w:left w:val="single" w:sz="2" w:space="0" w:color="000000"/>
-              <w:bottom w:val="single" w:sz="2" w:space="0" w:color="000000"/>
-              <w:insideH w:val="single" w:sz="2" w:space="0" w:color="000000"/>
-              <w:right w:val="nil"/>
-              <w:insideV w:val="nil"/>
-            </w:tcBorders>
-            <w:shd w:fill="auto" w:val="clear"/>
-            <w:tcMar>
-              <w:left w:w="54" w:type="dxa"/>
+            <w:tcW w:w="989" w:type="dxa"/>
+            <w:tcBorders>
+              <w:top w:val="single" w:sz="2" w:space="0" w:color="000001"/>
+              <w:left w:val="single" w:sz="2" w:space="0" w:color="000001"/>
+              <w:bottom w:val="single" w:sz="2" w:space="0" w:color="000001"/>
+              <w:insideH w:val="single" w:sz="2" w:space="0" w:color="000001"/>
+              <w:right w:val="nil"/>
+              <w:insideV w:val="nil"/>
+            </w:tcBorders>
+            <w:shd w:fill="FFFFFF" w:val="clear"/>
+            <w:tcMar>
+              <w:left w:w="51" w:type="dxa"/>
             </w:tcMar>
           </w:tcPr>
           <w:p>
@@ -226,16 +312,16 @@
           <w:tcPr>
             <w:tcW w:w="2865" w:type="dxa"/>
             <w:tcBorders>
-              <w:top w:val="single" w:sz="2" w:space="0" w:color="000000"/>
-              <w:left w:val="single" w:sz="2" w:space="0" w:color="000000"/>
-              <w:bottom w:val="single" w:sz="2" w:space="0" w:color="000000"/>
-              <w:insideH w:val="single" w:sz="2" w:space="0" w:color="000000"/>
-              <w:right w:val="nil"/>
-              <w:insideV w:val="nil"/>
-            </w:tcBorders>
-            <w:shd w:fill="auto" w:val="clear"/>
-            <w:tcMar>
-              <w:left w:w="54" w:type="dxa"/>
+              <w:top w:val="single" w:sz="2" w:space="0" w:color="000001"/>
+              <w:left w:val="single" w:sz="2" w:space="0" w:color="000001"/>
+              <w:bottom w:val="single" w:sz="2" w:space="0" w:color="000001"/>
+              <w:insideH w:val="single" w:sz="2" w:space="0" w:color="000001"/>
+              <w:right w:val="nil"/>
+              <w:insideV w:val="nil"/>
+            </w:tcBorders>
+            <w:shd w:fill="FFFFFF" w:val="clear"/>
+            <w:tcMar>
+              <w:left w:w="51" w:type="dxa"/>
             </w:tcMar>
           </w:tcPr>
           <w:p>
@@ -252,18 +338,18 @@
         </w:tc>
         <w:tc>
           <w:tcPr>
-            <w:tcW w:w="1927" w:type="dxa"/>
-            <w:tcBorders>
-              <w:top w:val="single" w:sz="2" w:space="0" w:color="000000"/>
-              <w:left w:val="single" w:sz="2" w:space="0" w:color="000000"/>
-              <w:bottom w:val="single" w:sz="2" w:space="0" w:color="000000"/>
-              <w:insideH w:val="single" w:sz="2" w:space="0" w:color="000000"/>
-              <w:right w:val="nil"/>
-              <w:insideV w:val="nil"/>
-            </w:tcBorders>
-            <w:shd w:fill="auto" w:val="clear"/>
-            <w:tcMar>
-              <w:left w:w="54" w:type="dxa"/>
+            <w:tcW w:w="1926" w:type="dxa"/>
+            <w:tcBorders>
+              <w:top w:val="single" w:sz="2" w:space="0" w:color="000001"/>
+              <w:left w:val="single" w:sz="2" w:space="0" w:color="000001"/>
+              <w:bottom w:val="single" w:sz="2" w:space="0" w:color="000001"/>
+              <w:insideH w:val="single" w:sz="2" w:space="0" w:color="000001"/>
+              <w:right w:val="nil"/>
+              <w:insideV w:val="nil"/>
+            </w:tcBorders>
+            <w:shd w:fill="FFFFFF" w:val="clear"/>
+            <w:tcMar>
+              <w:left w:w="51" w:type="dxa"/>
             </w:tcMar>
           </w:tcPr>
           <w:p>
@@ -280,18 +366,18 @@
         </w:tc>
         <w:tc>
           <w:tcPr>
-            <w:tcW w:w="1508" w:type="dxa"/>
-            <w:tcBorders>
-              <w:top w:val="single" w:sz="2" w:space="0" w:color="000000"/>
-              <w:left w:val="single" w:sz="2" w:space="0" w:color="000000"/>
-              <w:bottom w:val="single" w:sz="2" w:space="0" w:color="000000"/>
-              <w:insideH w:val="single" w:sz="2" w:space="0" w:color="000000"/>
-              <w:right w:val="nil"/>
-              <w:insideV w:val="nil"/>
-            </w:tcBorders>
-            <w:shd w:fill="auto" w:val="clear"/>
-            <w:tcMar>
-              <w:left w:w="54" w:type="dxa"/>
+            <w:tcW w:w="1507" w:type="dxa"/>
+            <w:tcBorders>
+              <w:top w:val="single" w:sz="2" w:space="0" w:color="000001"/>
+              <w:left w:val="single" w:sz="2" w:space="0" w:color="000001"/>
+              <w:bottom w:val="single" w:sz="2" w:space="0" w:color="000001"/>
+              <w:insideH w:val="single" w:sz="2" w:space="0" w:color="000001"/>
+              <w:right w:val="nil"/>
+              <w:insideV w:val="nil"/>
+            </w:tcBorders>
+            <w:shd w:fill="FFFFFF" w:val="clear"/>
+            <w:tcMar>
+              <w:left w:w="51" w:type="dxa"/>
             </w:tcMar>
           </w:tcPr>
           <w:p>
@@ -308,18 +394,18 @@
         </w:tc>
         <w:tc>
           <w:tcPr>
-            <w:tcW w:w="2355" w:type="dxa"/>
-            <w:tcBorders>
-              <w:top w:val="single" w:sz="2" w:space="0" w:color="000000"/>
-              <w:left w:val="single" w:sz="2" w:space="0" w:color="000000"/>
-              <w:bottom w:val="single" w:sz="2" w:space="0" w:color="000000"/>
-              <w:insideH w:val="single" w:sz="2" w:space="0" w:color="000000"/>
-              <w:right w:val="single" w:sz="2" w:space="0" w:color="000000"/>
-              <w:insideV w:val="single" w:sz="2" w:space="0" w:color="000000"/>
-            </w:tcBorders>
-            <w:shd w:fill="auto" w:val="clear"/>
-            <w:tcMar>
-              <w:left w:w="54" w:type="dxa"/>
+            <w:tcW w:w="2358" w:type="dxa"/>
+            <w:tcBorders>
+              <w:top w:val="single" w:sz="2" w:space="0" w:color="000001"/>
+              <w:left w:val="single" w:sz="2" w:space="0" w:color="000001"/>
+              <w:bottom w:val="single" w:sz="2" w:space="0" w:color="000001"/>
+              <w:insideH w:val="single" w:sz="2" w:space="0" w:color="000001"/>
+              <w:right w:val="single" w:sz="2" w:space="0" w:color="000001"/>
+              <w:insideV w:val="single" w:sz="2" w:space="0" w:color="000001"/>
+            </w:tcBorders>
+            <w:shd w:fill="FFFFFF" w:val="clear"/>
+            <w:tcMar>
+              <w:left w:w="51" w:type="dxa"/>
             </w:tcMar>
           </w:tcPr>
           <w:p>
@@ -341,18 +427,18 @@
         </w:trPr>
         <w:tc>
           <w:tcPr>
-            <w:tcW w:w="990" w:type="dxa"/>
-            <w:tcBorders>
-              <w:top w:val="nil"/>
-              <w:left w:val="single" w:sz="2" w:space="0" w:color="000000"/>
-              <w:bottom w:val="single" w:sz="2" w:space="0" w:color="000000"/>
-              <w:insideH w:val="single" w:sz="2" w:space="0" w:color="000000"/>
-              <w:right w:val="nil"/>
-              <w:insideV w:val="nil"/>
-            </w:tcBorders>
-            <w:shd w:fill="auto" w:val="clear"/>
-            <w:tcMar>
-              <w:left w:w="54" w:type="dxa"/>
+            <w:tcW w:w="989" w:type="dxa"/>
+            <w:tcBorders>
+              <w:top w:val="nil"/>
+              <w:left w:val="single" w:sz="2" w:space="0" w:color="000001"/>
+              <w:bottom w:val="single" w:sz="2" w:space="0" w:color="000001"/>
+              <w:insideH w:val="single" w:sz="2" w:space="0" w:color="000001"/>
+              <w:right w:val="nil"/>
+              <w:insideV w:val="nil"/>
+            </w:tcBorders>
+            <w:shd w:fill="FFFFFF" w:val="clear"/>
+            <w:tcMar>
+              <w:left w:w="51" w:type="dxa"/>
             </w:tcMar>
           </w:tcPr>
           <w:p>
@@ -372,15 +458,15 @@
             <w:tcW w:w="2865" w:type="dxa"/>
             <w:tcBorders>
               <w:top w:val="nil"/>
-              <w:left w:val="single" w:sz="2" w:space="0" w:color="000000"/>
-              <w:bottom w:val="single" w:sz="2" w:space="0" w:color="000000"/>
-              <w:insideH w:val="single" w:sz="2" w:space="0" w:color="000000"/>
-              <w:right w:val="nil"/>
-              <w:insideV w:val="nil"/>
-            </w:tcBorders>
-            <w:shd w:fill="auto" w:val="clear"/>
-            <w:tcMar>
-              <w:left w:w="54" w:type="dxa"/>
+              <w:left w:val="single" w:sz="2" w:space="0" w:color="000001"/>
+              <w:bottom w:val="single" w:sz="2" w:space="0" w:color="000001"/>
+              <w:insideH w:val="single" w:sz="2" w:space="0" w:color="000001"/>
+              <w:right w:val="nil"/>
+              <w:insideV w:val="nil"/>
+            </w:tcBorders>
+            <w:shd w:fill="FFFFFF" w:val="clear"/>
+            <w:tcMar>
+              <w:left w:w="51" w:type="dxa"/>
             </w:tcMar>
           </w:tcPr>
           <w:p>
@@ -397,50 +483,46 @@
         </w:tc>
         <w:tc>
           <w:tcPr>
-            <w:tcW w:w="1927" w:type="dxa"/>
-            <w:tcBorders>
-              <w:top w:val="nil"/>
-              <w:left w:val="single" w:sz="2" w:space="0" w:color="000000"/>
-              <w:bottom w:val="single" w:sz="2" w:space="0" w:color="000000"/>
-              <w:insideH w:val="single" w:sz="2" w:space="0" w:color="000000"/>
-              <w:right w:val="nil"/>
-              <w:insideV w:val="nil"/>
-            </w:tcBorders>
-            <w:shd w:fill="auto" w:val="clear"/>
-            <w:tcMar>
-              <w:left w:w="54" w:type="dxa"/>
-            </w:tcMar>
-          </w:tcPr>
-          <w:p>
-            <w:pPr>
-              <w:pStyle w:val="TableContents"/>
-              <w:jc w:val="both"/>
-              <w:rPr/>
-            </w:pPr>
-            <w:r>
-              <w:rPr/>
-              <w:t>/</w:t>
-            </w:r>
-            <w:r>
-              <w:rPr/>
-              <w:t>person</w:t>
-            </w:r>
-          </w:p>
-        </w:tc>
-        <w:tc>
-          <w:tcPr>
-            <w:tcW w:w="1508" w:type="dxa"/>
-            <w:tcBorders>
-              <w:top w:val="nil"/>
-              <w:left w:val="single" w:sz="2" w:space="0" w:color="000000"/>
-              <w:bottom w:val="single" w:sz="2" w:space="0" w:color="000000"/>
-              <w:insideH w:val="single" w:sz="2" w:space="0" w:color="000000"/>
-              <w:right w:val="nil"/>
-              <w:insideV w:val="nil"/>
-            </w:tcBorders>
-            <w:shd w:fill="auto" w:val="clear"/>
-            <w:tcMar>
-              <w:left w:w="54" w:type="dxa"/>
+            <w:tcW w:w="1926" w:type="dxa"/>
+            <w:tcBorders>
+              <w:top w:val="nil"/>
+              <w:left w:val="single" w:sz="2" w:space="0" w:color="000001"/>
+              <w:bottom w:val="single" w:sz="2" w:space="0" w:color="000001"/>
+              <w:insideH w:val="single" w:sz="2" w:space="0" w:color="000001"/>
+              <w:right w:val="nil"/>
+              <w:insideV w:val="nil"/>
+            </w:tcBorders>
+            <w:shd w:fill="FFFFFF" w:val="clear"/>
+            <w:tcMar>
+              <w:left w:w="51" w:type="dxa"/>
+            </w:tcMar>
+          </w:tcPr>
+          <w:p>
+            <w:pPr>
+              <w:pStyle w:val="TableContents"/>
+              <w:jc w:val="both"/>
+              <w:rPr/>
+            </w:pPr>
+            <w:r>
+              <w:rPr/>
+              <w:t>/person</w:t>
+            </w:r>
+          </w:p>
+        </w:tc>
+        <w:tc>
+          <w:tcPr>
+            <w:tcW w:w="1507" w:type="dxa"/>
+            <w:tcBorders>
+              <w:top w:val="nil"/>
+              <w:left w:val="single" w:sz="2" w:space="0" w:color="000001"/>
+              <w:bottom w:val="single" w:sz="2" w:space="0" w:color="000001"/>
+              <w:insideH w:val="single" w:sz="2" w:space="0" w:color="000001"/>
+              <w:right w:val="nil"/>
+              <w:insideV w:val="nil"/>
+            </w:tcBorders>
+            <w:shd w:fill="FFFFFF" w:val="clear"/>
+            <w:tcMar>
+              <w:left w:w="51" w:type="dxa"/>
             </w:tcMar>
           </w:tcPr>
           <w:p>
@@ -457,18 +539,18 @@
         </w:tc>
         <w:tc>
           <w:tcPr>
-            <w:tcW w:w="2355" w:type="dxa"/>
-            <w:tcBorders>
-              <w:top w:val="nil"/>
-              <w:left w:val="single" w:sz="2" w:space="0" w:color="000000"/>
-              <w:bottom w:val="single" w:sz="2" w:space="0" w:color="000000"/>
-              <w:insideH w:val="single" w:sz="2" w:space="0" w:color="000000"/>
-              <w:right w:val="single" w:sz="2" w:space="0" w:color="000000"/>
-              <w:insideV w:val="single" w:sz="2" w:space="0" w:color="000000"/>
-            </w:tcBorders>
-            <w:shd w:fill="auto" w:val="clear"/>
-            <w:tcMar>
-              <w:left w:w="54" w:type="dxa"/>
+            <w:tcW w:w="2358" w:type="dxa"/>
+            <w:tcBorders>
+              <w:top w:val="nil"/>
+              <w:left w:val="single" w:sz="2" w:space="0" w:color="000001"/>
+              <w:bottom w:val="single" w:sz="2" w:space="0" w:color="000001"/>
+              <w:insideH w:val="single" w:sz="2" w:space="0" w:color="000001"/>
+              <w:right w:val="single" w:sz="2" w:space="0" w:color="000001"/>
+              <w:insideV w:val="single" w:sz="2" w:space="0" w:color="000001"/>
+            </w:tcBorders>
+            <w:shd w:fill="FFFFFF" w:val="clear"/>
+            <w:tcMar>
+              <w:left w:w="51" w:type="dxa"/>
             </w:tcMar>
           </w:tcPr>
           <w:p>
@@ -490,18 +572,18 @@
         </w:trPr>
         <w:tc>
           <w:tcPr>
-            <w:tcW w:w="990" w:type="dxa"/>
-            <w:tcBorders>
-              <w:top w:val="nil"/>
-              <w:left w:val="single" w:sz="2" w:space="0" w:color="000000"/>
-              <w:bottom w:val="single" w:sz="2" w:space="0" w:color="000000"/>
-              <w:insideH w:val="single" w:sz="2" w:space="0" w:color="000000"/>
-              <w:right w:val="nil"/>
-              <w:insideV w:val="nil"/>
-            </w:tcBorders>
-            <w:shd w:fill="auto" w:val="clear"/>
-            <w:tcMar>
-              <w:left w:w="54" w:type="dxa"/>
+            <w:tcW w:w="989" w:type="dxa"/>
+            <w:tcBorders>
+              <w:top w:val="nil"/>
+              <w:left w:val="single" w:sz="2" w:space="0" w:color="000001"/>
+              <w:bottom w:val="single" w:sz="2" w:space="0" w:color="000001"/>
+              <w:insideH w:val="single" w:sz="2" w:space="0" w:color="000001"/>
+              <w:right w:val="nil"/>
+              <w:insideV w:val="nil"/>
+            </w:tcBorders>
+            <w:shd w:fill="FFFFFF" w:val="clear"/>
+            <w:tcMar>
+              <w:left w:w="51" w:type="dxa"/>
             </w:tcMar>
           </w:tcPr>
           <w:p>
@@ -521,15 +603,15 @@
             <w:tcW w:w="2865" w:type="dxa"/>
             <w:tcBorders>
               <w:top w:val="nil"/>
-              <w:left w:val="single" w:sz="2" w:space="0" w:color="000000"/>
-              <w:bottom w:val="single" w:sz="2" w:space="0" w:color="000000"/>
-              <w:insideH w:val="single" w:sz="2" w:space="0" w:color="000000"/>
-              <w:right w:val="nil"/>
-              <w:insideV w:val="nil"/>
-            </w:tcBorders>
-            <w:shd w:fill="auto" w:val="clear"/>
-            <w:tcMar>
-              <w:left w:w="54" w:type="dxa"/>
+              <w:left w:val="single" w:sz="2" w:space="0" w:color="000001"/>
+              <w:bottom w:val="single" w:sz="2" w:space="0" w:color="000001"/>
+              <w:insideH w:val="single" w:sz="2" w:space="0" w:color="000001"/>
+              <w:right w:val="nil"/>
+              <w:insideV w:val="nil"/>
+            </w:tcBorders>
+            <w:shd w:fill="FFFFFF" w:val="clear"/>
+            <w:tcMar>
+              <w:left w:w="51" w:type="dxa"/>
             </w:tcMar>
           </w:tcPr>
           <w:p>
@@ -546,50 +628,46 @@
         </w:tc>
         <w:tc>
           <w:tcPr>
-            <w:tcW w:w="1927" w:type="dxa"/>
-            <w:tcBorders>
-              <w:top w:val="nil"/>
-              <w:left w:val="single" w:sz="2" w:space="0" w:color="000000"/>
-              <w:bottom w:val="single" w:sz="2" w:space="0" w:color="000000"/>
-              <w:insideH w:val="single" w:sz="2" w:space="0" w:color="000000"/>
-              <w:right w:val="nil"/>
-              <w:insideV w:val="nil"/>
-            </w:tcBorders>
-            <w:shd w:fill="auto" w:val="clear"/>
-            <w:tcMar>
-              <w:left w:w="54" w:type="dxa"/>
-            </w:tcMar>
-          </w:tcPr>
-          <w:p>
-            <w:pPr>
-              <w:pStyle w:val="TableContents"/>
-              <w:jc w:val="both"/>
-              <w:rPr/>
-            </w:pPr>
-            <w:r>
-              <w:rPr/>
-              <w:t>/</w:t>
-            </w:r>
-            <w:r>
-              <w:rPr/>
-              <w:t>person/signup</w:t>
-            </w:r>
-          </w:p>
-        </w:tc>
-        <w:tc>
-          <w:tcPr>
-            <w:tcW w:w="1508" w:type="dxa"/>
-            <w:tcBorders>
-              <w:top w:val="nil"/>
-              <w:left w:val="single" w:sz="2" w:space="0" w:color="000000"/>
-              <w:bottom w:val="single" w:sz="2" w:space="0" w:color="000000"/>
-              <w:insideH w:val="single" w:sz="2" w:space="0" w:color="000000"/>
-              <w:right w:val="nil"/>
-              <w:insideV w:val="nil"/>
-            </w:tcBorders>
-            <w:shd w:fill="auto" w:val="clear"/>
-            <w:tcMar>
-              <w:left w:w="54" w:type="dxa"/>
+            <w:tcW w:w="1926" w:type="dxa"/>
+            <w:tcBorders>
+              <w:top w:val="nil"/>
+              <w:left w:val="single" w:sz="2" w:space="0" w:color="000001"/>
+              <w:bottom w:val="single" w:sz="2" w:space="0" w:color="000001"/>
+              <w:insideH w:val="single" w:sz="2" w:space="0" w:color="000001"/>
+              <w:right w:val="nil"/>
+              <w:insideV w:val="nil"/>
+            </w:tcBorders>
+            <w:shd w:fill="FFFFFF" w:val="clear"/>
+            <w:tcMar>
+              <w:left w:w="51" w:type="dxa"/>
+            </w:tcMar>
+          </w:tcPr>
+          <w:p>
+            <w:pPr>
+              <w:pStyle w:val="TableContents"/>
+              <w:jc w:val="both"/>
+              <w:rPr/>
+            </w:pPr>
+            <w:r>
+              <w:rPr/>
+              <w:t>/person/signup</w:t>
+            </w:r>
+          </w:p>
+        </w:tc>
+        <w:tc>
+          <w:tcPr>
+            <w:tcW w:w="1507" w:type="dxa"/>
+            <w:tcBorders>
+              <w:top w:val="nil"/>
+              <w:left w:val="single" w:sz="2" w:space="0" w:color="000001"/>
+              <w:bottom w:val="single" w:sz="2" w:space="0" w:color="000001"/>
+              <w:insideH w:val="single" w:sz="2" w:space="0" w:color="000001"/>
+              <w:right w:val="nil"/>
+              <w:insideV w:val="nil"/>
+            </w:tcBorders>
+            <w:shd w:fill="FFFFFF" w:val="clear"/>
+            <w:tcMar>
+              <w:left w:w="51" w:type="dxa"/>
             </w:tcMar>
           </w:tcPr>
           <w:p>
@@ -606,18 +684,18 @@
         </w:tc>
         <w:tc>
           <w:tcPr>
-            <w:tcW w:w="2355" w:type="dxa"/>
-            <w:tcBorders>
-              <w:top w:val="nil"/>
-              <w:left w:val="single" w:sz="2" w:space="0" w:color="000000"/>
-              <w:bottom w:val="single" w:sz="2" w:space="0" w:color="000000"/>
-              <w:insideH w:val="single" w:sz="2" w:space="0" w:color="000000"/>
-              <w:right w:val="single" w:sz="2" w:space="0" w:color="000000"/>
-              <w:insideV w:val="single" w:sz="2" w:space="0" w:color="000000"/>
-            </w:tcBorders>
-            <w:shd w:fill="auto" w:val="clear"/>
-            <w:tcMar>
-              <w:left w:w="54" w:type="dxa"/>
+            <w:tcW w:w="2358" w:type="dxa"/>
+            <w:tcBorders>
+              <w:top w:val="nil"/>
+              <w:left w:val="single" w:sz="2" w:space="0" w:color="000001"/>
+              <w:bottom w:val="single" w:sz="2" w:space="0" w:color="000001"/>
+              <w:insideH w:val="single" w:sz="2" w:space="0" w:color="000001"/>
+              <w:right w:val="single" w:sz="2" w:space="0" w:color="000001"/>
+              <w:insideV w:val="single" w:sz="2" w:space="0" w:color="000001"/>
+            </w:tcBorders>
+            <w:shd w:fill="FFFFFF" w:val="clear"/>
+            <w:tcMar>
+              <w:left w:w="51" w:type="dxa"/>
             </w:tcMar>
           </w:tcPr>
           <w:p>
@@ -639,18 +717,18 @@
         </w:trPr>
         <w:tc>
           <w:tcPr>
-            <w:tcW w:w="990" w:type="dxa"/>
-            <w:tcBorders>
-              <w:top w:val="nil"/>
-              <w:left w:val="single" w:sz="2" w:space="0" w:color="000000"/>
-              <w:bottom w:val="single" w:sz="2" w:space="0" w:color="000000"/>
-              <w:insideH w:val="single" w:sz="2" w:space="0" w:color="000000"/>
-              <w:right w:val="nil"/>
-              <w:insideV w:val="nil"/>
-            </w:tcBorders>
-            <w:shd w:fill="auto" w:val="clear"/>
-            <w:tcMar>
-              <w:left w:w="54" w:type="dxa"/>
+            <w:tcW w:w="989" w:type="dxa"/>
+            <w:tcBorders>
+              <w:top w:val="nil"/>
+              <w:left w:val="single" w:sz="2" w:space="0" w:color="000001"/>
+              <w:bottom w:val="single" w:sz="2" w:space="0" w:color="000001"/>
+              <w:insideH w:val="single" w:sz="2" w:space="0" w:color="000001"/>
+              <w:right w:val="nil"/>
+              <w:insideV w:val="nil"/>
+            </w:tcBorders>
+            <w:shd w:fill="FFFFFF" w:val="clear"/>
+            <w:tcMar>
+              <w:left w:w="51" w:type="dxa"/>
             </w:tcMar>
           </w:tcPr>
           <w:p>
@@ -670,15 +748,15 @@
             <w:tcW w:w="2865" w:type="dxa"/>
             <w:tcBorders>
               <w:top w:val="nil"/>
-              <w:left w:val="single" w:sz="2" w:space="0" w:color="000000"/>
-              <w:bottom w:val="single" w:sz="2" w:space="0" w:color="000000"/>
-              <w:insideH w:val="single" w:sz="2" w:space="0" w:color="000000"/>
-              <w:right w:val="nil"/>
-              <w:insideV w:val="nil"/>
-            </w:tcBorders>
-            <w:shd w:fill="auto" w:val="clear"/>
-            <w:tcMar>
-              <w:left w:w="54" w:type="dxa"/>
+              <w:left w:val="single" w:sz="2" w:space="0" w:color="000001"/>
+              <w:bottom w:val="single" w:sz="2" w:space="0" w:color="000001"/>
+              <w:insideH w:val="single" w:sz="2" w:space="0" w:color="000001"/>
+              <w:right w:val="nil"/>
+              <w:insideV w:val="nil"/>
+            </w:tcBorders>
+            <w:shd w:fill="FFFFFF" w:val="clear"/>
+            <w:tcMar>
+              <w:left w:w="51" w:type="dxa"/>
             </w:tcMar>
           </w:tcPr>
           <w:p>
@@ -695,50 +773,46 @@
         </w:tc>
         <w:tc>
           <w:tcPr>
-            <w:tcW w:w="1927" w:type="dxa"/>
-            <w:tcBorders>
-              <w:top w:val="nil"/>
-              <w:left w:val="single" w:sz="2" w:space="0" w:color="000000"/>
-              <w:bottom w:val="single" w:sz="2" w:space="0" w:color="000000"/>
-              <w:insideH w:val="single" w:sz="2" w:space="0" w:color="000000"/>
-              <w:right w:val="nil"/>
-              <w:insideV w:val="nil"/>
-            </w:tcBorders>
-            <w:shd w:fill="auto" w:val="clear"/>
-            <w:tcMar>
-              <w:left w:w="54" w:type="dxa"/>
-            </w:tcMar>
-          </w:tcPr>
-          <w:p>
-            <w:pPr>
-              <w:pStyle w:val="TableContents"/>
-              <w:jc w:val="both"/>
-              <w:rPr/>
-            </w:pPr>
-            <w:r>
-              <w:rPr/>
-              <w:t>/</w:t>
-            </w:r>
-            <w:r>
-              <w:rPr/>
-              <w:t>person/login</w:t>
-            </w:r>
-          </w:p>
-        </w:tc>
-        <w:tc>
-          <w:tcPr>
-            <w:tcW w:w="1508" w:type="dxa"/>
-            <w:tcBorders>
-              <w:top w:val="nil"/>
-              <w:left w:val="single" w:sz="2" w:space="0" w:color="000000"/>
-              <w:bottom w:val="single" w:sz="2" w:space="0" w:color="000000"/>
-              <w:insideH w:val="single" w:sz="2" w:space="0" w:color="000000"/>
-              <w:right w:val="nil"/>
-              <w:insideV w:val="nil"/>
-            </w:tcBorders>
-            <w:shd w:fill="auto" w:val="clear"/>
-            <w:tcMar>
-              <w:left w:w="54" w:type="dxa"/>
+            <w:tcW w:w="1926" w:type="dxa"/>
+            <w:tcBorders>
+              <w:top w:val="nil"/>
+              <w:left w:val="single" w:sz="2" w:space="0" w:color="000001"/>
+              <w:bottom w:val="single" w:sz="2" w:space="0" w:color="000001"/>
+              <w:insideH w:val="single" w:sz="2" w:space="0" w:color="000001"/>
+              <w:right w:val="nil"/>
+              <w:insideV w:val="nil"/>
+            </w:tcBorders>
+            <w:shd w:fill="FFFFFF" w:val="clear"/>
+            <w:tcMar>
+              <w:left w:w="51" w:type="dxa"/>
+            </w:tcMar>
+          </w:tcPr>
+          <w:p>
+            <w:pPr>
+              <w:pStyle w:val="TableContents"/>
+              <w:jc w:val="both"/>
+              <w:rPr/>
+            </w:pPr>
+            <w:r>
+              <w:rPr/>
+              <w:t>/person/login</w:t>
+            </w:r>
+          </w:p>
+        </w:tc>
+        <w:tc>
+          <w:tcPr>
+            <w:tcW w:w="1507" w:type="dxa"/>
+            <w:tcBorders>
+              <w:top w:val="nil"/>
+              <w:left w:val="single" w:sz="2" w:space="0" w:color="000001"/>
+              <w:bottom w:val="single" w:sz="2" w:space="0" w:color="000001"/>
+              <w:insideH w:val="single" w:sz="2" w:space="0" w:color="000001"/>
+              <w:right w:val="nil"/>
+              <w:insideV w:val="nil"/>
+            </w:tcBorders>
+            <w:shd w:fill="FFFFFF" w:val="clear"/>
+            <w:tcMar>
+              <w:left w:w="51" w:type="dxa"/>
             </w:tcMar>
           </w:tcPr>
           <w:p>
@@ -755,18 +829,18 @@
         </w:tc>
         <w:tc>
           <w:tcPr>
-            <w:tcW w:w="2355" w:type="dxa"/>
-            <w:tcBorders>
-              <w:top w:val="nil"/>
-              <w:left w:val="single" w:sz="2" w:space="0" w:color="000000"/>
-              <w:bottom w:val="single" w:sz="2" w:space="0" w:color="000000"/>
-              <w:insideH w:val="single" w:sz="2" w:space="0" w:color="000000"/>
-              <w:right w:val="single" w:sz="2" w:space="0" w:color="000000"/>
-              <w:insideV w:val="single" w:sz="2" w:space="0" w:color="000000"/>
-            </w:tcBorders>
-            <w:shd w:fill="auto" w:val="clear"/>
-            <w:tcMar>
-              <w:left w:w="54" w:type="dxa"/>
+            <w:tcW w:w="2358" w:type="dxa"/>
+            <w:tcBorders>
+              <w:top w:val="nil"/>
+              <w:left w:val="single" w:sz="2" w:space="0" w:color="000001"/>
+              <w:bottom w:val="single" w:sz="2" w:space="0" w:color="000001"/>
+              <w:insideH w:val="single" w:sz="2" w:space="0" w:color="000001"/>
+              <w:right w:val="single" w:sz="2" w:space="0" w:color="000001"/>
+              <w:insideV w:val="single" w:sz="2" w:space="0" w:color="000001"/>
+            </w:tcBorders>
+            <w:shd w:fill="FFFFFF" w:val="clear"/>
+            <w:tcMar>
+              <w:left w:w="51" w:type="dxa"/>
             </w:tcMar>
           </w:tcPr>
           <w:p>
@@ -788,18 +862,18 @@
         </w:trPr>
         <w:tc>
           <w:tcPr>
-            <w:tcW w:w="990" w:type="dxa"/>
-            <w:tcBorders>
-              <w:top w:val="nil"/>
-              <w:left w:val="single" w:sz="2" w:space="0" w:color="000000"/>
-              <w:bottom w:val="single" w:sz="2" w:space="0" w:color="000000"/>
-              <w:insideH w:val="single" w:sz="2" w:space="0" w:color="000000"/>
-              <w:right w:val="nil"/>
-              <w:insideV w:val="nil"/>
-            </w:tcBorders>
-            <w:shd w:fill="auto" w:val="clear"/>
-            <w:tcMar>
-              <w:left w:w="54" w:type="dxa"/>
+            <w:tcW w:w="989" w:type="dxa"/>
+            <w:tcBorders>
+              <w:top w:val="nil"/>
+              <w:left w:val="single" w:sz="2" w:space="0" w:color="000001"/>
+              <w:bottom w:val="single" w:sz="2" w:space="0" w:color="000001"/>
+              <w:insideH w:val="single" w:sz="2" w:space="0" w:color="000001"/>
+              <w:right w:val="nil"/>
+              <w:insideV w:val="nil"/>
+            </w:tcBorders>
+            <w:shd w:fill="FFFFFF" w:val="clear"/>
+            <w:tcMar>
+              <w:left w:w="51" w:type="dxa"/>
             </w:tcMar>
           </w:tcPr>
           <w:p>
@@ -819,15 +893,15 @@
             <w:tcW w:w="2865" w:type="dxa"/>
             <w:tcBorders>
               <w:top w:val="nil"/>
-              <w:left w:val="single" w:sz="2" w:space="0" w:color="000000"/>
-              <w:bottom w:val="single" w:sz="2" w:space="0" w:color="000000"/>
-              <w:insideH w:val="single" w:sz="2" w:space="0" w:color="000000"/>
-              <w:right w:val="nil"/>
-              <w:insideV w:val="nil"/>
-            </w:tcBorders>
-            <w:shd w:fill="auto" w:val="clear"/>
-            <w:tcMar>
-              <w:left w:w="54" w:type="dxa"/>
+              <w:left w:val="single" w:sz="2" w:space="0" w:color="000001"/>
+              <w:bottom w:val="single" w:sz="2" w:space="0" w:color="000001"/>
+              <w:insideH w:val="single" w:sz="2" w:space="0" w:color="000001"/>
+              <w:right w:val="nil"/>
+              <w:insideV w:val="nil"/>
+            </w:tcBorders>
+            <w:shd w:fill="FFFFFF" w:val="clear"/>
+            <w:tcMar>
+              <w:left w:w="51" w:type="dxa"/>
             </w:tcMar>
           </w:tcPr>
           <w:p>
@@ -844,50 +918,46 @@
         </w:tc>
         <w:tc>
           <w:tcPr>
-            <w:tcW w:w="1927" w:type="dxa"/>
-            <w:tcBorders>
-              <w:top w:val="nil"/>
-              <w:left w:val="single" w:sz="2" w:space="0" w:color="000000"/>
-              <w:bottom w:val="single" w:sz="2" w:space="0" w:color="000000"/>
-              <w:insideH w:val="single" w:sz="2" w:space="0" w:color="000000"/>
-              <w:right w:val="nil"/>
-              <w:insideV w:val="nil"/>
-            </w:tcBorders>
-            <w:shd w:fill="auto" w:val="clear"/>
-            <w:tcMar>
-              <w:left w:w="54" w:type="dxa"/>
-            </w:tcMar>
-          </w:tcPr>
-          <w:p>
-            <w:pPr>
-              <w:pStyle w:val="TableContents"/>
-              <w:jc w:val="both"/>
-              <w:rPr/>
-            </w:pPr>
-            <w:r>
-              <w:rPr/>
-              <w:t>/</w:t>
-            </w:r>
-            <w:r>
-              <w:rPr/>
-              <w:t>person/{id}</w:t>
-            </w:r>
-          </w:p>
-        </w:tc>
-        <w:tc>
-          <w:tcPr>
-            <w:tcW w:w="1508" w:type="dxa"/>
-            <w:tcBorders>
-              <w:top w:val="nil"/>
-              <w:left w:val="single" w:sz="2" w:space="0" w:color="000000"/>
-              <w:bottom w:val="single" w:sz="2" w:space="0" w:color="000000"/>
-              <w:insideH w:val="single" w:sz="2" w:space="0" w:color="000000"/>
-              <w:right w:val="nil"/>
-              <w:insideV w:val="nil"/>
-            </w:tcBorders>
-            <w:shd w:fill="auto" w:val="clear"/>
-            <w:tcMar>
-              <w:left w:w="54" w:type="dxa"/>
+            <w:tcW w:w="1926" w:type="dxa"/>
+            <w:tcBorders>
+              <w:top w:val="nil"/>
+              <w:left w:val="single" w:sz="2" w:space="0" w:color="000001"/>
+              <w:bottom w:val="single" w:sz="2" w:space="0" w:color="000001"/>
+              <w:insideH w:val="single" w:sz="2" w:space="0" w:color="000001"/>
+              <w:right w:val="nil"/>
+              <w:insideV w:val="nil"/>
+            </w:tcBorders>
+            <w:shd w:fill="FFFFFF" w:val="clear"/>
+            <w:tcMar>
+              <w:left w:w="51" w:type="dxa"/>
+            </w:tcMar>
+          </w:tcPr>
+          <w:p>
+            <w:pPr>
+              <w:pStyle w:val="TableContents"/>
+              <w:jc w:val="both"/>
+              <w:rPr/>
+            </w:pPr>
+            <w:r>
+              <w:rPr/>
+              <w:t>/person/{id}</w:t>
+            </w:r>
+          </w:p>
+        </w:tc>
+        <w:tc>
+          <w:tcPr>
+            <w:tcW w:w="1507" w:type="dxa"/>
+            <w:tcBorders>
+              <w:top w:val="nil"/>
+              <w:left w:val="single" w:sz="2" w:space="0" w:color="000001"/>
+              <w:bottom w:val="single" w:sz="2" w:space="0" w:color="000001"/>
+              <w:insideH w:val="single" w:sz="2" w:space="0" w:color="000001"/>
+              <w:right w:val="nil"/>
+              <w:insideV w:val="nil"/>
+            </w:tcBorders>
+            <w:shd w:fill="FFFFFF" w:val="clear"/>
+            <w:tcMar>
+              <w:left w:w="51" w:type="dxa"/>
             </w:tcMar>
           </w:tcPr>
           <w:p>
@@ -904,18 +974,18 @@
         </w:tc>
         <w:tc>
           <w:tcPr>
-            <w:tcW w:w="2355" w:type="dxa"/>
-            <w:tcBorders>
-              <w:top w:val="nil"/>
-              <w:left w:val="single" w:sz="2" w:space="0" w:color="000000"/>
-              <w:bottom w:val="single" w:sz="2" w:space="0" w:color="000000"/>
-              <w:insideH w:val="single" w:sz="2" w:space="0" w:color="000000"/>
-              <w:right w:val="single" w:sz="2" w:space="0" w:color="000000"/>
-              <w:insideV w:val="single" w:sz="2" w:space="0" w:color="000000"/>
-            </w:tcBorders>
-            <w:shd w:fill="auto" w:val="clear"/>
-            <w:tcMar>
-              <w:left w:w="54" w:type="dxa"/>
+            <w:tcW w:w="2358" w:type="dxa"/>
+            <w:tcBorders>
+              <w:top w:val="nil"/>
+              <w:left w:val="single" w:sz="2" w:space="0" w:color="000001"/>
+              <w:bottom w:val="single" w:sz="2" w:space="0" w:color="000001"/>
+              <w:insideH w:val="single" w:sz="2" w:space="0" w:color="000001"/>
+              <w:right w:val="single" w:sz="2" w:space="0" w:color="000001"/>
+              <w:insideV w:val="single" w:sz="2" w:space="0" w:color="000001"/>
+            </w:tcBorders>
+            <w:shd w:fill="FFFFFF" w:val="clear"/>
+            <w:tcMar>
+              <w:left w:w="51" w:type="dxa"/>
             </w:tcMar>
           </w:tcPr>
           <w:p>
@@ -937,18 +1007,18 @@
         </w:trPr>
         <w:tc>
           <w:tcPr>
-            <w:tcW w:w="990" w:type="dxa"/>
-            <w:tcBorders>
-              <w:top w:val="nil"/>
-              <w:left w:val="single" w:sz="2" w:space="0" w:color="000000"/>
-              <w:bottom w:val="single" w:sz="2" w:space="0" w:color="000000"/>
-              <w:insideH w:val="single" w:sz="2" w:space="0" w:color="000000"/>
-              <w:right w:val="nil"/>
-              <w:insideV w:val="nil"/>
-            </w:tcBorders>
-            <w:shd w:fill="auto" w:val="clear"/>
-            <w:tcMar>
-              <w:left w:w="54" w:type="dxa"/>
+            <w:tcW w:w="989" w:type="dxa"/>
+            <w:tcBorders>
+              <w:top w:val="nil"/>
+              <w:left w:val="single" w:sz="2" w:space="0" w:color="000001"/>
+              <w:bottom w:val="single" w:sz="2" w:space="0" w:color="000001"/>
+              <w:insideH w:val="single" w:sz="2" w:space="0" w:color="000001"/>
+              <w:right w:val="nil"/>
+              <w:insideV w:val="nil"/>
+            </w:tcBorders>
+            <w:shd w:fill="FFFFFF" w:val="clear"/>
+            <w:tcMar>
+              <w:left w:w="51" w:type="dxa"/>
             </w:tcMar>
           </w:tcPr>
           <w:p>
@@ -968,15 +1038,15 @@
             <w:tcW w:w="2865" w:type="dxa"/>
             <w:tcBorders>
               <w:top w:val="nil"/>
-              <w:left w:val="single" w:sz="2" w:space="0" w:color="000000"/>
-              <w:bottom w:val="single" w:sz="2" w:space="0" w:color="000000"/>
-              <w:insideH w:val="single" w:sz="2" w:space="0" w:color="000000"/>
-              <w:right w:val="nil"/>
-              <w:insideV w:val="nil"/>
-            </w:tcBorders>
-            <w:shd w:fill="auto" w:val="clear"/>
-            <w:tcMar>
-              <w:left w:w="54" w:type="dxa"/>
+              <w:left w:val="single" w:sz="2" w:space="0" w:color="000001"/>
+              <w:bottom w:val="single" w:sz="2" w:space="0" w:color="000001"/>
+              <w:insideH w:val="single" w:sz="2" w:space="0" w:color="000001"/>
+              <w:right w:val="nil"/>
+              <w:insideV w:val="nil"/>
+            </w:tcBorders>
+            <w:shd w:fill="FFFFFF" w:val="clear"/>
+            <w:tcMar>
+              <w:left w:w="51" w:type="dxa"/>
             </w:tcMar>
           </w:tcPr>
           <w:p>
@@ -993,50 +1063,46 @@
         </w:tc>
         <w:tc>
           <w:tcPr>
-            <w:tcW w:w="1927" w:type="dxa"/>
-            <w:tcBorders>
-              <w:top w:val="nil"/>
-              <w:left w:val="single" w:sz="2" w:space="0" w:color="000000"/>
-              <w:bottom w:val="single" w:sz="2" w:space="0" w:color="000000"/>
-              <w:insideH w:val="single" w:sz="2" w:space="0" w:color="000000"/>
-              <w:right w:val="nil"/>
-              <w:insideV w:val="nil"/>
-            </w:tcBorders>
-            <w:shd w:fill="auto" w:val="clear"/>
-            <w:tcMar>
-              <w:left w:w="54" w:type="dxa"/>
-            </w:tcMar>
-          </w:tcPr>
-          <w:p>
-            <w:pPr>
-              <w:pStyle w:val="TableContents"/>
-              <w:jc w:val="both"/>
-              <w:rPr/>
-            </w:pPr>
-            <w:r>
-              <w:rPr/>
-              <w:t>/</w:t>
-            </w:r>
-            <w:r>
-              <w:rPr/>
-              <w:t>person/{id}</w:t>
-            </w:r>
-          </w:p>
-        </w:tc>
-        <w:tc>
-          <w:tcPr>
-            <w:tcW w:w="1508" w:type="dxa"/>
-            <w:tcBorders>
-              <w:top w:val="nil"/>
-              <w:left w:val="single" w:sz="2" w:space="0" w:color="000000"/>
-              <w:bottom w:val="single" w:sz="2" w:space="0" w:color="000000"/>
-              <w:insideH w:val="single" w:sz="2" w:space="0" w:color="000000"/>
-              <w:right w:val="nil"/>
-              <w:insideV w:val="nil"/>
-            </w:tcBorders>
-            <w:shd w:fill="auto" w:val="clear"/>
-            <w:tcMar>
-              <w:left w:w="54" w:type="dxa"/>
+            <w:tcW w:w="1926" w:type="dxa"/>
+            <w:tcBorders>
+              <w:top w:val="nil"/>
+              <w:left w:val="single" w:sz="2" w:space="0" w:color="000001"/>
+              <w:bottom w:val="single" w:sz="2" w:space="0" w:color="000001"/>
+              <w:insideH w:val="single" w:sz="2" w:space="0" w:color="000001"/>
+              <w:right w:val="nil"/>
+              <w:insideV w:val="nil"/>
+            </w:tcBorders>
+            <w:shd w:fill="FFFFFF" w:val="clear"/>
+            <w:tcMar>
+              <w:left w:w="51" w:type="dxa"/>
+            </w:tcMar>
+          </w:tcPr>
+          <w:p>
+            <w:pPr>
+              <w:pStyle w:val="TableContents"/>
+              <w:jc w:val="both"/>
+              <w:rPr/>
+            </w:pPr>
+            <w:r>
+              <w:rPr/>
+              <w:t>/person/{id}</w:t>
+            </w:r>
+          </w:p>
+        </w:tc>
+        <w:tc>
+          <w:tcPr>
+            <w:tcW w:w="1507" w:type="dxa"/>
+            <w:tcBorders>
+              <w:top w:val="nil"/>
+              <w:left w:val="single" w:sz="2" w:space="0" w:color="000001"/>
+              <w:bottom w:val="single" w:sz="2" w:space="0" w:color="000001"/>
+              <w:insideH w:val="single" w:sz="2" w:space="0" w:color="000001"/>
+              <w:right w:val="nil"/>
+              <w:insideV w:val="nil"/>
+            </w:tcBorders>
+            <w:shd w:fill="FFFFFF" w:val="clear"/>
+            <w:tcMar>
+              <w:left w:w="51" w:type="dxa"/>
             </w:tcMar>
           </w:tcPr>
           <w:p>
@@ -1053,18 +1119,18 @@
         </w:tc>
         <w:tc>
           <w:tcPr>
-            <w:tcW w:w="2355" w:type="dxa"/>
-            <w:tcBorders>
-              <w:top w:val="nil"/>
-              <w:left w:val="single" w:sz="2" w:space="0" w:color="000000"/>
-              <w:bottom w:val="single" w:sz="2" w:space="0" w:color="000000"/>
-              <w:insideH w:val="single" w:sz="2" w:space="0" w:color="000000"/>
-              <w:right w:val="single" w:sz="2" w:space="0" w:color="000000"/>
-              <w:insideV w:val="single" w:sz="2" w:space="0" w:color="000000"/>
-            </w:tcBorders>
-            <w:shd w:fill="auto" w:val="clear"/>
-            <w:tcMar>
-              <w:left w:w="54" w:type="dxa"/>
+            <w:tcW w:w="2358" w:type="dxa"/>
+            <w:tcBorders>
+              <w:top w:val="nil"/>
+              <w:left w:val="single" w:sz="2" w:space="0" w:color="000001"/>
+              <w:bottom w:val="single" w:sz="2" w:space="0" w:color="000001"/>
+              <w:insideH w:val="single" w:sz="2" w:space="0" w:color="000001"/>
+              <w:right w:val="single" w:sz="2" w:space="0" w:color="000001"/>
+              <w:insideV w:val="single" w:sz="2" w:space="0" w:color="000001"/>
+            </w:tcBorders>
+            <w:shd w:fill="FFFFFF" w:val="clear"/>
+            <w:tcMar>
+              <w:left w:w="51" w:type="dxa"/>
             </w:tcMar>
           </w:tcPr>
           <w:p>
@@ -1086,18 +1152,18 @@
         </w:trPr>
         <w:tc>
           <w:tcPr>
-            <w:tcW w:w="990" w:type="dxa"/>
-            <w:tcBorders>
-              <w:top w:val="nil"/>
-              <w:left w:val="single" w:sz="2" w:space="0" w:color="000000"/>
-              <w:bottom w:val="single" w:sz="2" w:space="0" w:color="000000"/>
-              <w:insideH w:val="single" w:sz="2" w:space="0" w:color="000000"/>
-              <w:right w:val="nil"/>
-              <w:insideV w:val="nil"/>
-            </w:tcBorders>
-            <w:shd w:fill="auto" w:val="clear"/>
-            <w:tcMar>
-              <w:left w:w="54" w:type="dxa"/>
+            <w:tcW w:w="989" w:type="dxa"/>
+            <w:tcBorders>
+              <w:top w:val="nil"/>
+              <w:left w:val="single" w:sz="2" w:space="0" w:color="000001"/>
+              <w:bottom w:val="single" w:sz="2" w:space="0" w:color="000001"/>
+              <w:insideH w:val="single" w:sz="2" w:space="0" w:color="000001"/>
+              <w:right w:val="nil"/>
+              <w:insideV w:val="nil"/>
+            </w:tcBorders>
+            <w:shd w:fill="FFFFFF" w:val="clear"/>
+            <w:tcMar>
+              <w:left w:w="51" w:type="dxa"/>
             </w:tcMar>
           </w:tcPr>
           <w:p>
@@ -1117,15 +1183,15 @@
             <w:tcW w:w="2865" w:type="dxa"/>
             <w:tcBorders>
               <w:top w:val="nil"/>
-              <w:left w:val="single" w:sz="2" w:space="0" w:color="000000"/>
-              <w:bottom w:val="single" w:sz="2" w:space="0" w:color="000000"/>
-              <w:insideH w:val="single" w:sz="2" w:space="0" w:color="000000"/>
-              <w:right w:val="nil"/>
-              <w:insideV w:val="nil"/>
-            </w:tcBorders>
-            <w:shd w:fill="auto" w:val="clear"/>
-            <w:tcMar>
-              <w:left w:w="54" w:type="dxa"/>
+              <w:left w:val="single" w:sz="2" w:space="0" w:color="000001"/>
+              <w:bottom w:val="single" w:sz="2" w:space="0" w:color="000001"/>
+              <w:insideH w:val="single" w:sz="2" w:space="0" w:color="000001"/>
+              <w:right w:val="nil"/>
+              <w:insideV w:val="nil"/>
+            </w:tcBorders>
+            <w:shd w:fill="FFFFFF" w:val="clear"/>
+            <w:tcMar>
+              <w:left w:w="51" w:type="dxa"/>
             </w:tcMar>
           </w:tcPr>
           <w:p>
@@ -1142,50 +1208,46 @@
         </w:tc>
         <w:tc>
           <w:tcPr>
-            <w:tcW w:w="1927" w:type="dxa"/>
-            <w:tcBorders>
-              <w:top w:val="nil"/>
-              <w:left w:val="single" w:sz="2" w:space="0" w:color="000000"/>
-              <w:bottom w:val="single" w:sz="2" w:space="0" w:color="000000"/>
-              <w:insideH w:val="single" w:sz="2" w:space="0" w:color="000000"/>
-              <w:right w:val="nil"/>
-              <w:insideV w:val="nil"/>
-            </w:tcBorders>
-            <w:shd w:fill="auto" w:val="clear"/>
-            <w:tcMar>
-              <w:left w:w="54" w:type="dxa"/>
-            </w:tcMar>
-          </w:tcPr>
-          <w:p>
-            <w:pPr>
-              <w:pStyle w:val="TableContents"/>
-              <w:jc w:val="both"/>
-              <w:rPr/>
-            </w:pPr>
-            <w:r>
-              <w:rPr/>
-              <w:t>/</w:t>
-            </w:r>
-            <w:r>
-              <w:rPr/>
-              <w:t>person/{id}</w:t>
-            </w:r>
-          </w:p>
-        </w:tc>
-        <w:tc>
-          <w:tcPr>
-            <w:tcW w:w="1508" w:type="dxa"/>
-            <w:tcBorders>
-              <w:top w:val="nil"/>
-              <w:left w:val="single" w:sz="2" w:space="0" w:color="000000"/>
-              <w:bottom w:val="single" w:sz="2" w:space="0" w:color="000000"/>
-              <w:insideH w:val="single" w:sz="2" w:space="0" w:color="000000"/>
-              <w:right w:val="nil"/>
-              <w:insideV w:val="nil"/>
-            </w:tcBorders>
-            <w:shd w:fill="auto" w:val="clear"/>
-            <w:tcMar>
-              <w:left w:w="54" w:type="dxa"/>
+            <w:tcW w:w="1926" w:type="dxa"/>
+            <w:tcBorders>
+              <w:top w:val="nil"/>
+              <w:left w:val="single" w:sz="2" w:space="0" w:color="000001"/>
+              <w:bottom w:val="single" w:sz="2" w:space="0" w:color="000001"/>
+              <w:insideH w:val="single" w:sz="2" w:space="0" w:color="000001"/>
+              <w:right w:val="nil"/>
+              <w:insideV w:val="nil"/>
+            </w:tcBorders>
+            <w:shd w:fill="FFFFFF" w:val="clear"/>
+            <w:tcMar>
+              <w:left w:w="51" w:type="dxa"/>
+            </w:tcMar>
+          </w:tcPr>
+          <w:p>
+            <w:pPr>
+              <w:pStyle w:val="TableContents"/>
+              <w:jc w:val="both"/>
+              <w:rPr/>
+            </w:pPr>
+            <w:r>
+              <w:rPr/>
+              <w:t>/person/{id}</w:t>
+            </w:r>
+          </w:p>
+        </w:tc>
+        <w:tc>
+          <w:tcPr>
+            <w:tcW w:w="1507" w:type="dxa"/>
+            <w:tcBorders>
+              <w:top w:val="nil"/>
+              <w:left w:val="single" w:sz="2" w:space="0" w:color="000001"/>
+              <w:bottom w:val="single" w:sz="2" w:space="0" w:color="000001"/>
+              <w:insideH w:val="single" w:sz="2" w:space="0" w:color="000001"/>
+              <w:right w:val="nil"/>
+              <w:insideV w:val="nil"/>
+            </w:tcBorders>
+            <w:shd w:fill="FFFFFF" w:val="clear"/>
+            <w:tcMar>
+              <w:left w:w="51" w:type="dxa"/>
             </w:tcMar>
           </w:tcPr>
           <w:p>
@@ -1202,18 +1264,18 @@
         </w:tc>
         <w:tc>
           <w:tcPr>
-            <w:tcW w:w="2355" w:type="dxa"/>
-            <w:tcBorders>
-              <w:top w:val="nil"/>
-              <w:left w:val="single" w:sz="2" w:space="0" w:color="000000"/>
-              <w:bottom w:val="single" w:sz="2" w:space="0" w:color="000000"/>
-              <w:insideH w:val="single" w:sz="2" w:space="0" w:color="000000"/>
-              <w:right w:val="single" w:sz="2" w:space="0" w:color="000000"/>
-              <w:insideV w:val="single" w:sz="2" w:space="0" w:color="000000"/>
-            </w:tcBorders>
-            <w:shd w:fill="auto" w:val="clear"/>
-            <w:tcMar>
-              <w:left w:w="54" w:type="dxa"/>
+            <w:tcW w:w="2358" w:type="dxa"/>
+            <w:tcBorders>
+              <w:top w:val="nil"/>
+              <w:left w:val="single" w:sz="2" w:space="0" w:color="000001"/>
+              <w:bottom w:val="single" w:sz="2" w:space="0" w:color="000001"/>
+              <w:insideH w:val="single" w:sz="2" w:space="0" w:color="000001"/>
+              <w:right w:val="single" w:sz="2" w:space="0" w:color="000001"/>
+              <w:insideV w:val="single" w:sz="2" w:space="0" w:color="000001"/>
+            </w:tcBorders>
+            <w:shd w:fill="FFFFFF" w:val="clear"/>
+            <w:tcMar>
+              <w:left w:w="51" w:type="dxa"/>
             </w:tcMar>
           </w:tcPr>
           <w:p>
@@ -1235,18 +1297,18 @@
         </w:trPr>
         <w:tc>
           <w:tcPr>
-            <w:tcW w:w="990" w:type="dxa"/>
-            <w:tcBorders>
-              <w:top w:val="nil"/>
-              <w:left w:val="single" w:sz="2" w:space="0" w:color="000000"/>
-              <w:bottom w:val="single" w:sz="2" w:space="0" w:color="000000"/>
-              <w:insideH w:val="single" w:sz="2" w:space="0" w:color="000000"/>
-              <w:right w:val="nil"/>
-              <w:insideV w:val="nil"/>
-            </w:tcBorders>
-            <w:shd w:fill="auto" w:val="clear"/>
-            <w:tcMar>
-              <w:left w:w="54" w:type="dxa"/>
+            <w:tcW w:w="989" w:type="dxa"/>
+            <w:tcBorders>
+              <w:top w:val="nil"/>
+              <w:left w:val="single" w:sz="2" w:space="0" w:color="000001"/>
+              <w:bottom w:val="single" w:sz="2" w:space="0" w:color="000001"/>
+              <w:insideH w:val="single" w:sz="2" w:space="0" w:color="000001"/>
+              <w:right w:val="nil"/>
+              <w:insideV w:val="nil"/>
+            </w:tcBorders>
+            <w:shd w:fill="FFFFFF" w:val="clear"/>
+            <w:tcMar>
+              <w:left w:w="51" w:type="dxa"/>
             </w:tcMar>
           </w:tcPr>
           <w:p>
@@ -1265,96 +1327,96 @@
             <w:tcW w:w="2865" w:type="dxa"/>
             <w:tcBorders>
               <w:top w:val="nil"/>
-              <w:left w:val="single" w:sz="2" w:space="0" w:color="000000"/>
-              <w:bottom w:val="single" w:sz="2" w:space="0" w:color="000000"/>
-              <w:insideH w:val="single" w:sz="2" w:space="0" w:color="000000"/>
-              <w:right w:val="nil"/>
-              <w:insideV w:val="nil"/>
-            </w:tcBorders>
-            <w:shd w:fill="auto" w:val="clear"/>
-            <w:tcMar>
-              <w:left w:w="54" w:type="dxa"/>
-            </w:tcMar>
-          </w:tcPr>
-          <w:p>
-            <w:pPr>
-              <w:pStyle w:val="TableContents"/>
-              <w:jc w:val="both"/>
-              <w:rPr/>
-            </w:pPr>
-            <w:r>
-              <w:rPr/>
-            </w:r>
-          </w:p>
-        </w:tc>
-        <w:tc>
-          <w:tcPr>
-            <w:tcW w:w="1927" w:type="dxa"/>
-            <w:tcBorders>
-              <w:top w:val="nil"/>
-              <w:left w:val="single" w:sz="2" w:space="0" w:color="000000"/>
-              <w:bottom w:val="single" w:sz="2" w:space="0" w:color="000000"/>
-              <w:insideH w:val="single" w:sz="2" w:space="0" w:color="000000"/>
-              <w:right w:val="nil"/>
-              <w:insideV w:val="nil"/>
-            </w:tcBorders>
-            <w:shd w:fill="auto" w:val="clear"/>
-            <w:tcMar>
-              <w:left w:w="54" w:type="dxa"/>
-            </w:tcMar>
-          </w:tcPr>
-          <w:p>
-            <w:pPr>
-              <w:pStyle w:val="TableContents"/>
-              <w:jc w:val="both"/>
-              <w:rPr/>
-            </w:pPr>
-            <w:r>
-              <w:rPr/>
-            </w:r>
-          </w:p>
-        </w:tc>
-        <w:tc>
-          <w:tcPr>
-            <w:tcW w:w="1508" w:type="dxa"/>
-            <w:tcBorders>
-              <w:top w:val="nil"/>
-              <w:left w:val="single" w:sz="2" w:space="0" w:color="000000"/>
-              <w:bottom w:val="single" w:sz="2" w:space="0" w:color="000000"/>
-              <w:insideH w:val="single" w:sz="2" w:space="0" w:color="000000"/>
-              <w:right w:val="nil"/>
-              <w:insideV w:val="nil"/>
-            </w:tcBorders>
-            <w:shd w:fill="auto" w:val="clear"/>
-            <w:tcMar>
-              <w:left w:w="54" w:type="dxa"/>
-            </w:tcMar>
-          </w:tcPr>
-          <w:p>
-            <w:pPr>
-              <w:pStyle w:val="TableContents"/>
-              <w:jc w:val="both"/>
-              <w:rPr/>
-            </w:pPr>
-            <w:r>
-              <w:rPr/>
-            </w:r>
-          </w:p>
-        </w:tc>
-        <w:tc>
-          <w:tcPr>
-            <w:tcW w:w="2355" w:type="dxa"/>
-            <w:tcBorders>
-              <w:top w:val="nil"/>
-              <w:left w:val="single" w:sz="2" w:space="0" w:color="000000"/>
-              <w:bottom w:val="single" w:sz="2" w:space="0" w:color="000000"/>
-              <w:insideH w:val="single" w:sz="2" w:space="0" w:color="000000"/>
-              <w:right w:val="single" w:sz="2" w:space="0" w:color="000000"/>
-              <w:insideV w:val="single" w:sz="2" w:space="0" w:color="000000"/>
-            </w:tcBorders>
-            <w:shd w:fill="auto" w:val="clear"/>
-            <w:tcMar>
-              <w:left w:w="54" w:type="dxa"/>
+              <w:left w:val="single" w:sz="2" w:space="0" w:color="000001"/>
+              <w:bottom w:val="single" w:sz="2" w:space="0" w:color="000001"/>
+              <w:insideH w:val="single" w:sz="2" w:space="0" w:color="000001"/>
+              <w:right w:val="nil"/>
+              <w:insideV w:val="nil"/>
+            </w:tcBorders>
+            <w:shd w:fill="FFFFFF" w:val="clear"/>
+            <w:tcMar>
+              <w:left w:w="51" w:type="dxa"/>
+            </w:tcMar>
+          </w:tcPr>
+          <w:p>
+            <w:pPr>
+              <w:pStyle w:val="TableContents"/>
+              <w:jc w:val="both"/>
+              <w:rPr/>
+            </w:pPr>
+            <w:r>
+              <w:rPr/>
+            </w:r>
+          </w:p>
+        </w:tc>
+        <w:tc>
+          <w:tcPr>
+            <w:tcW w:w="1926" w:type="dxa"/>
+            <w:tcBorders>
+              <w:top w:val="nil"/>
+              <w:left w:val="single" w:sz="2" w:space="0" w:color="000001"/>
+              <w:bottom w:val="single" w:sz="2" w:space="0" w:color="000001"/>
+              <w:insideH w:val="single" w:sz="2" w:space="0" w:color="000001"/>
+              <w:right w:val="nil"/>
+              <w:insideV w:val="nil"/>
+            </w:tcBorders>
+            <w:shd w:fill="FFFFFF" w:val="clear"/>
+            <w:tcMar>
+              <w:left w:w="51" w:type="dxa"/>
+            </w:tcMar>
+          </w:tcPr>
+          <w:p>
+            <w:pPr>
+              <w:pStyle w:val="TableContents"/>
+              <w:jc w:val="both"/>
+              <w:rPr/>
+            </w:pPr>
+            <w:r>
+              <w:rPr/>
+            </w:r>
+          </w:p>
+        </w:tc>
+        <w:tc>
+          <w:tcPr>
+            <w:tcW w:w="1507" w:type="dxa"/>
+            <w:tcBorders>
+              <w:top w:val="nil"/>
+              <w:left w:val="single" w:sz="2" w:space="0" w:color="000001"/>
+              <w:bottom w:val="single" w:sz="2" w:space="0" w:color="000001"/>
+              <w:insideH w:val="single" w:sz="2" w:space="0" w:color="000001"/>
+              <w:right w:val="nil"/>
+              <w:insideV w:val="nil"/>
+            </w:tcBorders>
+            <w:shd w:fill="FFFFFF" w:val="clear"/>
+            <w:tcMar>
+              <w:left w:w="51" w:type="dxa"/>
+            </w:tcMar>
+          </w:tcPr>
+          <w:p>
+            <w:pPr>
+              <w:pStyle w:val="TableContents"/>
+              <w:jc w:val="both"/>
+              <w:rPr/>
+            </w:pPr>
+            <w:r>
+              <w:rPr/>
+            </w:r>
+          </w:p>
+        </w:tc>
+        <w:tc>
+          <w:tcPr>
+            <w:tcW w:w="2358" w:type="dxa"/>
+            <w:tcBorders>
+              <w:top w:val="nil"/>
+              <w:left w:val="single" w:sz="2" w:space="0" w:color="000001"/>
+              <w:bottom w:val="single" w:sz="2" w:space="0" w:color="000001"/>
+              <w:insideH w:val="single" w:sz="2" w:space="0" w:color="000001"/>
+              <w:right w:val="single" w:sz="2" w:space="0" w:color="000001"/>
+              <w:insideV w:val="single" w:sz="2" w:space="0" w:color="000001"/>
+            </w:tcBorders>
+            <w:shd w:fill="FFFFFF" w:val="clear"/>
+            <w:tcMar>
+              <w:left w:w="51" w:type="dxa"/>
             </w:tcMar>
           </w:tcPr>
           <w:p>
@@ -1375,18 +1437,18 @@
         </w:trPr>
         <w:tc>
           <w:tcPr>
-            <w:tcW w:w="990" w:type="dxa"/>
-            <w:tcBorders>
-              <w:top w:val="nil"/>
-              <w:left w:val="single" w:sz="2" w:space="0" w:color="000000"/>
-              <w:bottom w:val="single" w:sz="2" w:space="0" w:color="000000"/>
-              <w:insideH w:val="single" w:sz="2" w:space="0" w:color="000000"/>
-              <w:right w:val="nil"/>
-              <w:insideV w:val="nil"/>
-            </w:tcBorders>
-            <w:shd w:fill="auto" w:val="clear"/>
-            <w:tcMar>
-              <w:left w:w="54" w:type="dxa"/>
+            <w:tcW w:w="989" w:type="dxa"/>
+            <w:tcBorders>
+              <w:top w:val="nil"/>
+              <w:left w:val="single" w:sz="2" w:space="0" w:color="000001"/>
+              <w:bottom w:val="single" w:sz="2" w:space="0" w:color="000001"/>
+              <w:insideH w:val="single" w:sz="2" w:space="0" w:color="000001"/>
+              <w:right w:val="nil"/>
+              <w:insideV w:val="nil"/>
+            </w:tcBorders>
+            <w:shd w:fill="FFFFFF" w:val="clear"/>
+            <w:tcMar>
+              <w:left w:w="51" w:type="dxa"/>
             </w:tcMar>
           </w:tcPr>
           <w:p>
@@ -1405,96 +1467,96 @@
             <w:tcW w:w="2865" w:type="dxa"/>
             <w:tcBorders>
               <w:top w:val="nil"/>
-              <w:left w:val="single" w:sz="2" w:space="0" w:color="000000"/>
-              <w:bottom w:val="single" w:sz="2" w:space="0" w:color="000000"/>
-              <w:insideH w:val="single" w:sz="2" w:space="0" w:color="000000"/>
-              <w:right w:val="nil"/>
-              <w:insideV w:val="nil"/>
-            </w:tcBorders>
-            <w:shd w:fill="auto" w:val="clear"/>
-            <w:tcMar>
-              <w:left w:w="54" w:type="dxa"/>
-            </w:tcMar>
-          </w:tcPr>
-          <w:p>
-            <w:pPr>
-              <w:pStyle w:val="TableContents"/>
-              <w:jc w:val="both"/>
-              <w:rPr/>
-            </w:pPr>
-            <w:r>
-              <w:rPr/>
-            </w:r>
-          </w:p>
-        </w:tc>
-        <w:tc>
-          <w:tcPr>
-            <w:tcW w:w="1927" w:type="dxa"/>
-            <w:tcBorders>
-              <w:top w:val="nil"/>
-              <w:left w:val="single" w:sz="2" w:space="0" w:color="000000"/>
-              <w:bottom w:val="single" w:sz="2" w:space="0" w:color="000000"/>
-              <w:insideH w:val="single" w:sz="2" w:space="0" w:color="000000"/>
-              <w:right w:val="nil"/>
-              <w:insideV w:val="nil"/>
-            </w:tcBorders>
-            <w:shd w:fill="auto" w:val="clear"/>
-            <w:tcMar>
-              <w:left w:w="54" w:type="dxa"/>
-            </w:tcMar>
-          </w:tcPr>
-          <w:p>
-            <w:pPr>
-              <w:pStyle w:val="TableContents"/>
-              <w:jc w:val="both"/>
-              <w:rPr/>
-            </w:pPr>
-            <w:r>
-              <w:rPr/>
-            </w:r>
-          </w:p>
-        </w:tc>
-        <w:tc>
-          <w:tcPr>
-            <w:tcW w:w="1508" w:type="dxa"/>
-            <w:tcBorders>
-              <w:top w:val="nil"/>
-              <w:left w:val="single" w:sz="2" w:space="0" w:color="000000"/>
-              <w:bottom w:val="single" w:sz="2" w:space="0" w:color="000000"/>
-              <w:insideH w:val="single" w:sz="2" w:space="0" w:color="000000"/>
-              <w:right w:val="nil"/>
-              <w:insideV w:val="nil"/>
-            </w:tcBorders>
-            <w:shd w:fill="auto" w:val="clear"/>
-            <w:tcMar>
-              <w:left w:w="54" w:type="dxa"/>
-            </w:tcMar>
-          </w:tcPr>
-          <w:p>
-            <w:pPr>
-              <w:pStyle w:val="TableContents"/>
-              <w:jc w:val="both"/>
-              <w:rPr/>
-            </w:pPr>
-            <w:r>
-              <w:rPr/>
-            </w:r>
-          </w:p>
-        </w:tc>
-        <w:tc>
-          <w:tcPr>
-            <w:tcW w:w="2355" w:type="dxa"/>
-            <w:tcBorders>
-              <w:top w:val="nil"/>
-              <w:left w:val="single" w:sz="2" w:space="0" w:color="000000"/>
-              <w:bottom w:val="single" w:sz="2" w:space="0" w:color="000000"/>
-              <w:insideH w:val="single" w:sz="2" w:space="0" w:color="000000"/>
-              <w:right w:val="single" w:sz="2" w:space="0" w:color="000000"/>
-              <w:insideV w:val="single" w:sz="2" w:space="0" w:color="000000"/>
-            </w:tcBorders>
-            <w:shd w:fill="auto" w:val="clear"/>
-            <w:tcMar>
-              <w:left w:w="54" w:type="dxa"/>
+              <w:left w:val="single" w:sz="2" w:space="0" w:color="000001"/>
+              <w:bottom w:val="single" w:sz="2" w:space="0" w:color="000001"/>
+              <w:insideH w:val="single" w:sz="2" w:space="0" w:color="000001"/>
+              <w:right w:val="nil"/>
+              <w:insideV w:val="nil"/>
+            </w:tcBorders>
+            <w:shd w:fill="FFFFFF" w:val="clear"/>
+            <w:tcMar>
+              <w:left w:w="51" w:type="dxa"/>
+            </w:tcMar>
+          </w:tcPr>
+          <w:p>
+            <w:pPr>
+              <w:pStyle w:val="TableContents"/>
+              <w:jc w:val="both"/>
+              <w:rPr/>
+            </w:pPr>
+            <w:r>
+              <w:rPr/>
+            </w:r>
+          </w:p>
+        </w:tc>
+        <w:tc>
+          <w:tcPr>
+            <w:tcW w:w="1926" w:type="dxa"/>
+            <w:tcBorders>
+              <w:top w:val="nil"/>
+              <w:left w:val="single" w:sz="2" w:space="0" w:color="000001"/>
+              <w:bottom w:val="single" w:sz="2" w:space="0" w:color="000001"/>
+              <w:insideH w:val="single" w:sz="2" w:space="0" w:color="000001"/>
+              <w:right w:val="nil"/>
+              <w:insideV w:val="nil"/>
+            </w:tcBorders>
+            <w:shd w:fill="FFFFFF" w:val="clear"/>
+            <w:tcMar>
+              <w:left w:w="51" w:type="dxa"/>
+            </w:tcMar>
+          </w:tcPr>
+          <w:p>
+            <w:pPr>
+              <w:pStyle w:val="TableContents"/>
+              <w:jc w:val="both"/>
+              <w:rPr/>
+            </w:pPr>
+            <w:r>
+              <w:rPr/>
+            </w:r>
+          </w:p>
+        </w:tc>
+        <w:tc>
+          <w:tcPr>
+            <w:tcW w:w="1507" w:type="dxa"/>
+            <w:tcBorders>
+              <w:top w:val="nil"/>
+              <w:left w:val="single" w:sz="2" w:space="0" w:color="000001"/>
+              <w:bottom w:val="single" w:sz="2" w:space="0" w:color="000001"/>
+              <w:insideH w:val="single" w:sz="2" w:space="0" w:color="000001"/>
+              <w:right w:val="nil"/>
+              <w:insideV w:val="nil"/>
+            </w:tcBorders>
+            <w:shd w:fill="FFFFFF" w:val="clear"/>
+            <w:tcMar>
+              <w:left w:w="51" w:type="dxa"/>
+            </w:tcMar>
+          </w:tcPr>
+          <w:p>
+            <w:pPr>
+              <w:pStyle w:val="TableContents"/>
+              <w:jc w:val="both"/>
+              <w:rPr/>
+            </w:pPr>
+            <w:r>
+              <w:rPr/>
+            </w:r>
+          </w:p>
+        </w:tc>
+        <w:tc>
+          <w:tcPr>
+            <w:tcW w:w="2358" w:type="dxa"/>
+            <w:tcBorders>
+              <w:top w:val="nil"/>
+              <w:left w:val="single" w:sz="2" w:space="0" w:color="000001"/>
+              <w:bottom w:val="single" w:sz="2" w:space="0" w:color="000001"/>
+              <w:insideH w:val="single" w:sz="2" w:space="0" w:color="000001"/>
+              <w:right w:val="single" w:sz="2" w:space="0" w:color="000001"/>
+              <w:insideV w:val="single" w:sz="2" w:space="0" w:color="000001"/>
+            </w:tcBorders>
+            <w:shd w:fill="FFFFFF" w:val="clear"/>
+            <w:tcMar>
+              <w:left w:w="51" w:type="dxa"/>
             </w:tcMar>
           </w:tcPr>
           <w:p>
@@ -1515,18 +1577,18 @@
         </w:trPr>
         <w:tc>
           <w:tcPr>
-            <w:tcW w:w="990" w:type="dxa"/>
-            <w:tcBorders>
-              <w:top w:val="nil"/>
-              <w:left w:val="single" w:sz="2" w:space="0" w:color="000000"/>
-              <w:bottom w:val="single" w:sz="2" w:space="0" w:color="000000"/>
-              <w:insideH w:val="single" w:sz="2" w:space="0" w:color="000000"/>
-              <w:right w:val="nil"/>
-              <w:insideV w:val="nil"/>
-            </w:tcBorders>
-            <w:shd w:fill="auto" w:val="clear"/>
-            <w:tcMar>
-              <w:left w:w="54" w:type="dxa"/>
+            <w:tcW w:w="989" w:type="dxa"/>
+            <w:tcBorders>
+              <w:top w:val="nil"/>
+              <w:left w:val="single" w:sz="2" w:space="0" w:color="000001"/>
+              <w:bottom w:val="single" w:sz="2" w:space="0" w:color="000001"/>
+              <w:insideH w:val="single" w:sz="2" w:space="0" w:color="000001"/>
+              <w:right w:val="nil"/>
+              <w:insideV w:val="nil"/>
+            </w:tcBorders>
+            <w:shd w:fill="FFFFFF" w:val="clear"/>
+            <w:tcMar>
+              <w:left w:w="51" w:type="dxa"/>
             </w:tcMar>
           </w:tcPr>
           <w:p>
@@ -1545,96 +1607,96 @@
             <w:tcW w:w="2865" w:type="dxa"/>
             <w:tcBorders>
               <w:top w:val="nil"/>
-              <w:left w:val="single" w:sz="2" w:space="0" w:color="000000"/>
-              <w:bottom w:val="single" w:sz="2" w:space="0" w:color="000000"/>
-              <w:insideH w:val="single" w:sz="2" w:space="0" w:color="000000"/>
-              <w:right w:val="nil"/>
-              <w:insideV w:val="nil"/>
-            </w:tcBorders>
-            <w:shd w:fill="auto" w:val="clear"/>
-            <w:tcMar>
-              <w:left w:w="54" w:type="dxa"/>
-            </w:tcMar>
-          </w:tcPr>
-          <w:p>
-            <w:pPr>
-              <w:pStyle w:val="TableContents"/>
-              <w:jc w:val="both"/>
-              <w:rPr/>
-            </w:pPr>
-            <w:r>
-              <w:rPr/>
-            </w:r>
-          </w:p>
-        </w:tc>
-        <w:tc>
-          <w:tcPr>
-            <w:tcW w:w="1927" w:type="dxa"/>
-            <w:tcBorders>
-              <w:top w:val="nil"/>
-              <w:left w:val="single" w:sz="2" w:space="0" w:color="000000"/>
-              <w:bottom w:val="single" w:sz="2" w:space="0" w:color="000000"/>
-              <w:insideH w:val="single" w:sz="2" w:space="0" w:color="000000"/>
-              <w:right w:val="nil"/>
-              <w:insideV w:val="nil"/>
-            </w:tcBorders>
-            <w:shd w:fill="auto" w:val="clear"/>
-            <w:tcMar>
-              <w:left w:w="54" w:type="dxa"/>
-            </w:tcMar>
-          </w:tcPr>
-          <w:p>
-            <w:pPr>
-              <w:pStyle w:val="TableContents"/>
-              <w:jc w:val="both"/>
-              <w:rPr/>
-            </w:pPr>
-            <w:r>
-              <w:rPr/>
-            </w:r>
-          </w:p>
-        </w:tc>
-        <w:tc>
-          <w:tcPr>
-            <w:tcW w:w="1508" w:type="dxa"/>
-            <w:tcBorders>
-              <w:top w:val="nil"/>
-              <w:left w:val="single" w:sz="2" w:space="0" w:color="000000"/>
-              <w:bottom w:val="single" w:sz="2" w:space="0" w:color="000000"/>
-              <w:insideH w:val="single" w:sz="2" w:space="0" w:color="000000"/>
-              <w:right w:val="nil"/>
-              <w:insideV w:val="nil"/>
-            </w:tcBorders>
-            <w:shd w:fill="auto" w:val="clear"/>
-            <w:tcMar>
-              <w:left w:w="54" w:type="dxa"/>
-            </w:tcMar>
-          </w:tcPr>
-          <w:p>
-            <w:pPr>
-              <w:pStyle w:val="TableContents"/>
-              <w:jc w:val="both"/>
-              <w:rPr/>
-            </w:pPr>
-            <w:r>
-              <w:rPr/>
-            </w:r>
-          </w:p>
-        </w:tc>
-        <w:tc>
-          <w:tcPr>
-            <w:tcW w:w="2355" w:type="dxa"/>
-            <w:tcBorders>
-              <w:top w:val="nil"/>
-              <w:left w:val="single" w:sz="2" w:space="0" w:color="000000"/>
-              <w:bottom w:val="single" w:sz="2" w:space="0" w:color="000000"/>
-              <w:insideH w:val="single" w:sz="2" w:space="0" w:color="000000"/>
-              <w:right w:val="single" w:sz="2" w:space="0" w:color="000000"/>
-              <w:insideV w:val="single" w:sz="2" w:space="0" w:color="000000"/>
-            </w:tcBorders>
-            <w:shd w:fill="auto" w:val="clear"/>
-            <w:tcMar>
-              <w:left w:w="54" w:type="dxa"/>
+              <w:left w:val="single" w:sz="2" w:space="0" w:color="000001"/>
+              <w:bottom w:val="single" w:sz="2" w:space="0" w:color="000001"/>
+              <w:insideH w:val="single" w:sz="2" w:space="0" w:color="000001"/>
+              <w:right w:val="nil"/>
+              <w:insideV w:val="nil"/>
+            </w:tcBorders>
+            <w:shd w:fill="FFFFFF" w:val="clear"/>
+            <w:tcMar>
+              <w:left w:w="51" w:type="dxa"/>
+            </w:tcMar>
+          </w:tcPr>
+          <w:p>
+            <w:pPr>
+              <w:pStyle w:val="TableContents"/>
+              <w:jc w:val="both"/>
+              <w:rPr/>
+            </w:pPr>
+            <w:r>
+              <w:rPr/>
+            </w:r>
+          </w:p>
+        </w:tc>
+        <w:tc>
+          <w:tcPr>
+            <w:tcW w:w="1926" w:type="dxa"/>
+            <w:tcBorders>
+              <w:top w:val="nil"/>
+              <w:left w:val="single" w:sz="2" w:space="0" w:color="000001"/>
+              <w:bottom w:val="single" w:sz="2" w:space="0" w:color="000001"/>
+              <w:insideH w:val="single" w:sz="2" w:space="0" w:color="000001"/>
+              <w:right w:val="nil"/>
+              <w:insideV w:val="nil"/>
+            </w:tcBorders>
+            <w:shd w:fill="FFFFFF" w:val="clear"/>
+            <w:tcMar>
+              <w:left w:w="51" w:type="dxa"/>
+            </w:tcMar>
+          </w:tcPr>
+          <w:p>
+            <w:pPr>
+              <w:pStyle w:val="TableContents"/>
+              <w:jc w:val="both"/>
+              <w:rPr/>
+            </w:pPr>
+            <w:r>
+              <w:rPr/>
+            </w:r>
+          </w:p>
+        </w:tc>
+        <w:tc>
+          <w:tcPr>
+            <w:tcW w:w="1507" w:type="dxa"/>
+            <w:tcBorders>
+              <w:top w:val="nil"/>
+              <w:left w:val="single" w:sz="2" w:space="0" w:color="000001"/>
+              <w:bottom w:val="single" w:sz="2" w:space="0" w:color="000001"/>
+              <w:insideH w:val="single" w:sz="2" w:space="0" w:color="000001"/>
+              <w:right w:val="nil"/>
+              <w:insideV w:val="nil"/>
+            </w:tcBorders>
+            <w:shd w:fill="FFFFFF" w:val="clear"/>
+            <w:tcMar>
+              <w:left w:w="51" w:type="dxa"/>
+            </w:tcMar>
+          </w:tcPr>
+          <w:p>
+            <w:pPr>
+              <w:pStyle w:val="TableContents"/>
+              <w:jc w:val="both"/>
+              <w:rPr/>
+            </w:pPr>
+            <w:r>
+              <w:rPr/>
+            </w:r>
+          </w:p>
+        </w:tc>
+        <w:tc>
+          <w:tcPr>
+            <w:tcW w:w="2358" w:type="dxa"/>
+            <w:tcBorders>
+              <w:top w:val="nil"/>
+              <w:left w:val="single" w:sz="2" w:space="0" w:color="000001"/>
+              <w:bottom w:val="single" w:sz="2" w:space="0" w:color="000001"/>
+              <w:insideH w:val="single" w:sz="2" w:space="0" w:color="000001"/>
+              <w:right w:val="single" w:sz="2" w:space="0" w:color="000001"/>
+              <w:insideV w:val="single" w:sz="2" w:space="0" w:color="000001"/>
+            </w:tcBorders>
+            <w:shd w:fill="FFFFFF" w:val="clear"/>
+            <w:tcMar>
+              <w:left w:w="51" w:type="dxa"/>
             </w:tcMar>
           </w:tcPr>
           <w:p>
@@ -1732,6 +1794,28 @@
       <w:r>
         <w:rPr/>
         <w:t>Klijent koristi mobilnu aplikaciju kako bi kontaktirao web servis i napravio izmjene unutar aplikacije. Kako bi se uspostavio kontakt sa serverom, korištena je standardna HttpURLConnection klasa koja // TODO</w:t>
+      </w:r>
+    </w:p>
+    <w:p>
+      <w:pPr>
+        <w:pStyle w:val="Normal"/>
+        <w:spacing w:lineRule="auto" w:line="360"/>
+        <w:jc w:val="both"/>
+        <w:rPr/>
+      </w:pPr>
+      <w:r>
+        <w:rPr/>
+      </w:r>
+    </w:p>
+    <w:p>
+      <w:pPr>
+        <w:pStyle w:val="Normal"/>
+        <w:spacing w:lineRule="auto" w:line="360"/>
+        <w:jc w:val="both"/>
+        <w:rPr/>
+      </w:pPr>
+      <w:r>
+        <w:rPr/>
       </w:r>
     </w:p>
     <w:sectPr>
@@ -1741,6 +1825,7 @@
       <w:pgNumType w:fmt="decimal"/>
       <w:formProt w:val="false"/>
       <w:textDirection w:val="lrTb"/>
+      <w:docGrid w:type="default" w:linePitch="240" w:charSpace="4294961151"/>
     </w:sectPr>
   </w:body>
 </w:document>
@@ -1760,7 +1845,6 @@
         </w:tabs>
         <w:ind w:left="720" w:hanging="360"/>
       </w:pPr>
-      <w:rPr/>
     </w:lvl>
     <w:lvl w:ilvl="1">
       <w:start w:val="1"/>
@@ -1773,7 +1857,6 @@
         </w:tabs>
         <w:ind w:left="1080" w:hanging="360"/>
       </w:pPr>
-      <w:rPr/>
     </w:lvl>
     <w:lvl w:ilvl="2">
       <w:start w:val="1"/>
@@ -1786,7 +1869,6 @@
         </w:tabs>
         <w:ind w:left="1440" w:hanging="360"/>
       </w:pPr>
-      <w:rPr/>
     </w:lvl>
     <w:lvl w:ilvl="3">
       <w:start w:val="1"/>
@@ -1799,7 +1881,6 @@
         </w:tabs>
         <w:ind w:left="1800" w:hanging="360"/>
       </w:pPr>
-      <w:rPr/>
     </w:lvl>
     <w:lvl w:ilvl="4">
       <w:start w:val="1"/>
@@ -1812,7 +1893,6 @@
         </w:tabs>
         <w:ind w:left="2160" w:hanging="360"/>
       </w:pPr>
-      <w:rPr/>
     </w:lvl>
     <w:lvl w:ilvl="5">
       <w:start w:val="1"/>
@@ -1825,7 +1905,6 @@
         </w:tabs>
         <w:ind w:left="2520" w:hanging="360"/>
       </w:pPr>
-      <w:rPr/>
     </w:lvl>
     <w:lvl w:ilvl="6">
       <w:start w:val="1"/>
@@ -1838,7 +1917,6 @@
         </w:tabs>
         <w:ind w:left="2880" w:hanging="360"/>
       </w:pPr>
-      <w:rPr/>
     </w:lvl>
     <w:lvl w:ilvl="7">
       <w:start w:val="1"/>
@@ -1851,7 +1929,6 @@
         </w:tabs>
         <w:ind w:left="3240" w:hanging="360"/>
       </w:pPr>
-      <w:rPr/>
     </w:lvl>
     <w:lvl w:ilvl="8">
       <w:start w:val="1"/>
@@ -1864,12 +1941,11 @@
         </w:tabs>
         <w:ind w:left="3600" w:hanging="360"/>
       </w:pPr>
-      <w:rPr/>
     </w:lvl>
   </w:abstractNum>
   <w:abstractNum w:abstractNumId="2">
     <w:lvl w:ilvl="0">
-      <w:start w:val="2"/>
+      <w:start w:val="3"/>
       <w:numFmt w:val="decimal"/>
       <w:lvlText w:val="%1."/>
       <w:lvlJc w:val="left"/>
@@ -1879,7 +1955,6 @@
         </w:tabs>
         <w:ind w:left="720" w:hanging="360"/>
       </w:pPr>
-      <w:rPr/>
     </w:lvl>
     <w:lvl w:ilvl="1">
       <w:start w:val="1"/>
@@ -1892,7 +1967,6 @@
         </w:tabs>
         <w:ind w:left="1080" w:hanging="360"/>
       </w:pPr>
-      <w:rPr/>
     </w:lvl>
     <w:lvl w:ilvl="2">
       <w:start w:val="1"/>
@@ -1905,7 +1979,6 @@
         </w:tabs>
         <w:ind w:left="1440" w:hanging="360"/>
       </w:pPr>
-      <w:rPr/>
     </w:lvl>
     <w:lvl w:ilvl="3">
       <w:start w:val="1"/>
@@ -1918,7 +1991,6 @@
         </w:tabs>
         <w:ind w:left="1800" w:hanging="360"/>
       </w:pPr>
-      <w:rPr/>
     </w:lvl>
     <w:lvl w:ilvl="4">
       <w:start w:val="1"/>
@@ -1931,7 +2003,6 @@
         </w:tabs>
         <w:ind w:left="2160" w:hanging="360"/>
       </w:pPr>
-      <w:rPr/>
     </w:lvl>
     <w:lvl w:ilvl="5">
       <w:start w:val="1"/>
@@ -1944,7 +2015,6 @@
         </w:tabs>
         <w:ind w:left="2520" w:hanging="360"/>
       </w:pPr>
-      <w:rPr/>
     </w:lvl>
     <w:lvl w:ilvl="6">
       <w:start w:val="1"/>
@@ -1957,7 +2027,6 @@
         </w:tabs>
         <w:ind w:left="2880" w:hanging="360"/>
       </w:pPr>
-      <w:rPr/>
     </w:lvl>
     <w:lvl w:ilvl="7">
       <w:start w:val="1"/>
@@ -1970,7 +2039,6 @@
         </w:tabs>
         <w:ind w:left="3240" w:hanging="360"/>
       </w:pPr>
-      <w:rPr/>
     </w:lvl>
     <w:lvl w:ilvl="8">
       <w:start w:val="1"/>
@@ -1983,10 +2051,128 @@
         </w:tabs>
         <w:ind w:left="3600" w:hanging="360"/>
       </w:pPr>
-      <w:rPr/>
     </w:lvl>
   </w:abstractNum>
   <w:abstractNum w:abstractNumId="3">
+    <w:lvl w:ilvl="0">
+      <w:start w:val="2"/>
+      <w:numFmt w:val="decimal"/>
+      <w:lvlText w:val="%1."/>
+      <w:lvlJc w:val="left"/>
+      <w:pPr>
+        <w:tabs>
+          <w:tab w:val="num" w:pos="720"/>
+        </w:tabs>
+        <w:ind w:left="720" w:hanging="360"/>
+      </w:pPr>
+      <w:rPr/>
+    </w:lvl>
+    <w:lvl w:ilvl="1">
+      <w:start w:val="1"/>
+      <w:numFmt w:val="decimal"/>
+      <w:lvlText w:val="%2."/>
+      <w:lvlJc w:val="left"/>
+      <w:pPr>
+        <w:tabs>
+          <w:tab w:val="num" w:pos="1080"/>
+        </w:tabs>
+        <w:ind w:left="1080" w:hanging="360"/>
+      </w:pPr>
+      <w:rPr/>
+    </w:lvl>
+    <w:lvl w:ilvl="2">
+      <w:start w:val="1"/>
+      <w:numFmt w:val="decimal"/>
+      <w:lvlText w:val="%3."/>
+      <w:lvlJc w:val="left"/>
+      <w:pPr>
+        <w:tabs>
+          <w:tab w:val="num" w:pos="1440"/>
+        </w:tabs>
+        <w:ind w:left="1440" w:hanging="360"/>
+      </w:pPr>
+      <w:rPr/>
+    </w:lvl>
+    <w:lvl w:ilvl="3">
+      <w:start w:val="1"/>
+      <w:numFmt w:val="decimal"/>
+      <w:lvlText w:val="%4."/>
+      <w:lvlJc w:val="left"/>
+      <w:pPr>
+        <w:tabs>
+          <w:tab w:val="num" w:pos="1800"/>
+        </w:tabs>
+        <w:ind w:left="1800" w:hanging="360"/>
+      </w:pPr>
+      <w:rPr/>
+    </w:lvl>
+    <w:lvl w:ilvl="4">
+      <w:start w:val="1"/>
+      <w:numFmt w:val="decimal"/>
+      <w:lvlText w:val="%5."/>
+      <w:lvlJc w:val="left"/>
+      <w:pPr>
+        <w:tabs>
+          <w:tab w:val="num" w:pos="2160"/>
+        </w:tabs>
+        <w:ind w:left="2160" w:hanging="360"/>
+      </w:pPr>
+      <w:rPr/>
+    </w:lvl>
+    <w:lvl w:ilvl="5">
+      <w:start w:val="1"/>
+      <w:numFmt w:val="decimal"/>
+      <w:lvlText w:val="%6."/>
+      <w:lvlJc w:val="left"/>
+      <w:pPr>
+        <w:tabs>
+          <w:tab w:val="num" w:pos="2520"/>
+        </w:tabs>
+        <w:ind w:left="2520" w:hanging="360"/>
+      </w:pPr>
+      <w:rPr/>
+    </w:lvl>
+    <w:lvl w:ilvl="6">
+      <w:start w:val="1"/>
+      <w:numFmt w:val="decimal"/>
+      <w:lvlText w:val="%7."/>
+      <w:lvlJc w:val="left"/>
+      <w:pPr>
+        <w:tabs>
+          <w:tab w:val="num" w:pos="2880"/>
+        </w:tabs>
+        <w:ind w:left="2880" w:hanging="360"/>
+      </w:pPr>
+      <w:rPr/>
+    </w:lvl>
+    <w:lvl w:ilvl="7">
+      <w:start w:val="1"/>
+      <w:numFmt w:val="decimal"/>
+      <w:lvlText w:val="%8."/>
+      <w:lvlJc w:val="left"/>
+      <w:pPr>
+        <w:tabs>
+          <w:tab w:val="num" w:pos="3240"/>
+        </w:tabs>
+        <w:ind w:left="3240" w:hanging="360"/>
+      </w:pPr>
+      <w:rPr/>
+    </w:lvl>
+    <w:lvl w:ilvl="8">
+      <w:start w:val="1"/>
+      <w:numFmt w:val="decimal"/>
+      <w:lvlText w:val="%9."/>
+      <w:lvlJc w:val="left"/>
+      <w:pPr>
+        <w:tabs>
+          <w:tab w:val="num" w:pos="3600"/>
+        </w:tabs>
+        <w:ind w:left="3600" w:hanging="360"/>
+      </w:pPr>
+      <w:rPr/>
+    </w:lvl>
+  </w:abstractNum>
+  <w:abstractNum w:abstractNumId="4">
     <w:lvl w:ilvl="0">
       <w:start w:val="1"/>
       <w:numFmt w:val="none"/>
@@ -2113,6 +2299,9 @@
   </w:num>
   <w:num w:numId="3">
     <w:abstractNumId w:val="3"/>
+  </w:num>
+  <w:num w:numId="4">
+    <w:abstractNumId w:val="4"/>
   </w:num>
 </w:numbering>
 </file>
@@ -2137,18 +2326,16 @@
     <w:pPr>
       <w:widowControl w:val="false"/>
       <w:suppressAutoHyphens w:val="true"/>
+      <w:bidi w:val="0"/>
+      <w:jc w:val="left"/>
     </w:pPr>
     <w:rPr>
       <w:rFonts w:ascii="Liberation Serif" w:hAnsi="Liberation Serif" w:eastAsia="Droid Sans Fallback" w:cs="FreeSans"/>
-      <w:color w:val="auto"/>
+      <w:color w:val="00000A"/>
       <w:sz w:val="24"/>
       <w:szCs w:val="24"/>
       <w:lang w:val="en-US" w:eastAsia="zh-CN" w:bidi="hi-IN"/>
     </w:rPr>
-  </w:style>
-  <w:style w:type="character" w:styleId="NumberingSymbols">
-    <w:name w:val="Numbering Symbols"/>
-    <w:rPr/>
   </w:style>
   <w:style w:type="character" w:styleId="InternetLink">
     <w:name w:val="Internet Link"/>
@@ -2157,6 +2344,10 @@
       <w:u w:val="single"/>
       <w:lang w:val="zxx" w:eastAsia="zxx" w:bidi="zxx"/>
     </w:rPr>
+  </w:style>
+  <w:style w:type="character" w:styleId="NumberingSymbols">
+    <w:name w:val="Numbering Symbols"/>
+    <w:rPr/>
   </w:style>
   <w:style w:type="paragraph" w:styleId="Heading">
     <w:name w:val="Heading"/>

</xml_diff>